<commit_message>
fix rgr n 6.4
</commit_message>
<xml_diff>
--- a/Python/РГР Питон Жуков 21-ИВТ-2.docx
+++ b/Python/РГР Питон Жуков 21-ИВТ-2.docx
@@ -4,22 +4,20 @@
   <w:body>
     <w:p>
       <w:pPr>
-        <w:spacing w:after="0" w:line="360" w:lineRule="auto"/>
+        <w:ind w:firstLine="0"/>
         <w:jc w:val="center"/>
         <w:rPr>
-          <w:rFonts w:ascii="Times New Roman" w:hAnsi="Times New Roman" w:cs="Times New Roman"/>
+          <w:rFonts w:cs="Times New Roman"/>
           <w:b/>
           <w:bCs/>
-          <w:sz w:val="28"/>
-          <w:szCs w:val="28"/>
-        </w:rPr>
-      </w:pPr>
-      <w:r>
-        <w:rPr>
-          <w:rFonts w:ascii="Times New Roman" w:hAnsi="Times New Roman" w:cs="Times New Roman"/>
+          <w:szCs w:val="28"/>
+        </w:rPr>
+      </w:pPr>
+      <w:r>
+        <w:rPr>
+          <w:rFonts w:cs="Times New Roman"/>
           <w:b/>
           <w:bCs/>
-          <w:sz w:val="28"/>
           <w:szCs w:val="28"/>
         </w:rPr>
         <w:t>МИНИСТЕРСТВО НАУКИ И ВЫСШЕГО ОБРАЗОВАНИЯ РФ</w:t>
@@ -27,22 +25,20 @@
     </w:p>
     <w:p>
       <w:pPr>
-        <w:spacing w:after="0" w:line="360" w:lineRule="auto"/>
+        <w:ind w:firstLine="0"/>
         <w:jc w:val="center"/>
         <w:rPr>
-          <w:rFonts w:ascii="Times New Roman" w:hAnsi="Times New Roman" w:cs="Times New Roman"/>
+          <w:rFonts w:cs="Times New Roman"/>
           <w:b/>
           <w:bCs/>
-          <w:sz w:val="28"/>
-          <w:szCs w:val="28"/>
-        </w:rPr>
-      </w:pPr>
-      <w:r>
-        <w:rPr>
-          <w:rFonts w:ascii="Times New Roman" w:hAnsi="Times New Roman" w:cs="Times New Roman"/>
+          <w:szCs w:val="28"/>
+        </w:rPr>
+      </w:pPr>
+      <w:r>
+        <w:rPr>
+          <w:rFonts w:cs="Times New Roman"/>
           <w:b/>
           <w:bCs/>
-          <w:sz w:val="28"/>
           <w:szCs w:val="28"/>
         </w:rPr>
         <w:t>ФГБОУ ВО «БРЯНСКИЙ ГОСУДАРСТВЕННЫЙ ТЕХНИЧЕСКИЙ УНИВЕРСИТЕТ»</w:t>
@@ -50,22 +46,20 @@
     </w:p>
     <w:p>
       <w:pPr>
-        <w:spacing w:after="0" w:line="360" w:lineRule="auto"/>
+        <w:ind w:firstLine="0"/>
         <w:jc w:val="center"/>
         <w:rPr>
-          <w:rFonts w:ascii="Times New Roman" w:hAnsi="Times New Roman" w:cs="Times New Roman"/>
+          <w:rFonts w:cs="Times New Roman"/>
           <w:b/>
           <w:bCs/>
-          <w:sz w:val="28"/>
-          <w:szCs w:val="28"/>
-        </w:rPr>
-      </w:pPr>
-      <w:r>
-        <w:rPr>
-          <w:rFonts w:ascii="Times New Roman" w:hAnsi="Times New Roman" w:cs="Times New Roman"/>
+          <w:szCs w:val="28"/>
+        </w:rPr>
+      </w:pPr>
+      <w:r>
+        <w:rPr>
+          <w:rFonts w:cs="Times New Roman"/>
           <w:b/>
           <w:bCs/>
-          <w:sz w:val="28"/>
           <w:szCs w:val="28"/>
         </w:rPr>
         <w:t>Кафедра «Информатика и программное обеспечение»</w:t>
@@ -76,9 +70,9 @@
         <w:autoSpaceDE w:val="0"/>
         <w:autoSpaceDN w:val="0"/>
         <w:adjustRightInd w:val="0"/>
-        <w:spacing w:after="0" w:line="360" w:lineRule="auto"/>
-        <w:rPr>
-          <w:rFonts w:ascii="Times New Roman" w:hAnsi="Times New Roman" w:cs="Times New Roman"/>
+        <w:ind w:firstLine="0"/>
+        <w:rPr>
+          <w:rFonts w:cs="Times New Roman"/>
           <w:b/>
           <w:bCs/>
           <w:szCs w:val="28"/>
@@ -90,9 +84,9 @@
         <w:autoSpaceDE w:val="0"/>
         <w:autoSpaceDN w:val="0"/>
         <w:adjustRightInd w:val="0"/>
-        <w:spacing w:after="0" w:line="360" w:lineRule="auto"/>
-        <w:rPr>
-          <w:rFonts w:ascii="Times New Roman" w:hAnsi="Times New Roman" w:cs="Times New Roman"/>
+        <w:ind w:firstLine="0"/>
+        <w:rPr>
+          <w:rFonts w:cs="Times New Roman"/>
           <w:b/>
           <w:bCs/>
           <w:szCs w:val="28"/>
@@ -101,9 +95,9 @@
     </w:p>
     <w:p>
       <w:pPr>
-        <w:spacing w:after="0" w:line="360" w:lineRule="auto"/>
-        <w:rPr>
-          <w:rFonts w:ascii="Times New Roman" w:hAnsi="Times New Roman" w:cs="Times New Roman"/>
+        <w:ind w:firstLine="0"/>
+        <w:rPr>
+          <w:rFonts w:cs="Times New Roman"/>
           <w:b/>
           <w:bCs/>
           <w:szCs w:val="28"/>
@@ -115,9 +109,9 @@
         <w:tabs>
           <w:tab w:val="left" w:pos="1134"/>
         </w:tabs>
-        <w:spacing w:after="0" w:line="360" w:lineRule="auto"/>
-        <w:rPr>
-          <w:rFonts w:ascii="Times New Roman" w:hAnsi="Times New Roman" w:cs="Times New Roman"/>
+        <w:ind w:firstLine="0"/>
+        <w:rPr>
+          <w:rFonts w:cs="Times New Roman"/>
           <w:b/>
           <w:bCs/>
           <w:caps/>
@@ -130,10 +124,10 @@
         <w:tabs>
           <w:tab w:val="left" w:pos="1134"/>
         </w:tabs>
-        <w:spacing w:after="0" w:line="360" w:lineRule="auto"/>
+        <w:ind w:firstLine="0"/>
         <w:jc w:val="center"/>
         <w:rPr>
-          <w:rFonts w:ascii="Times New Roman" w:hAnsi="Times New Roman" w:cs="Times New Roman"/>
+          <w:rFonts w:cs="Times New Roman"/>
           <w:b/>
           <w:bCs/>
           <w:sz w:val="52"/>
@@ -142,7 +136,7 @@
       </w:pPr>
       <w:r>
         <w:rPr>
-          <w:rFonts w:ascii="Times New Roman" w:hAnsi="Times New Roman" w:cs="Times New Roman"/>
+          <w:rFonts w:cs="Times New Roman"/>
           <w:b/>
           <w:bCs/>
           <w:sz w:val="52"/>
@@ -156,48 +150,55 @@
         <w:tabs>
           <w:tab w:val="left" w:pos="1134"/>
         </w:tabs>
-        <w:spacing w:after="0" w:line="360" w:lineRule="auto"/>
+        <w:ind w:firstLine="0"/>
         <w:jc w:val="center"/>
         <w:rPr>
-          <w:rFonts w:ascii="Times New Roman" w:hAnsi="Times New Roman" w:cs="Times New Roman"/>
+          <w:rFonts w:cs="Times New Roman"/>
           <w:b/>
           <w:bCs/>
-          <w:sz w:val="28"/>
-          <w:szCs w:val="28"/>
-        </w:rPr>
-      </w:pPr>
-      <w:r>
-        <w:rPr>
-          <w:rFonts w:ascii="Times New Roman" w:hAnsi="Times New Roman" w:cs="Times New Roman"/>
+          <w:szCs w:val="28"/>
+        </w:rPr>
+      </w:pPr>
+      <w:r>
+        <w:rPr>
+          <w:rFonts w:cs="Times New Roman"/>
           <w:b/>
           <w:bCs/>
-          <w:sz w:val="28"/>
-          <w:szCs w:val="28"/>
-        </w:rPr>
-        <w:t>по дисциплине «Введение в современные</w:t>
-      </w:r>
+          <w:szCs w:val="28"/>
+        </w:rPr>
+        <w:t xml:space="preserve">по дисциплине «Введение в </w:t>
+      </w:r>
+      <w:proofErr w:type="gramStart"/>
+      <w:r>
+        <w:rPr>
+          <w:rFonts w:cs="Times New Roman"/>
+          <w:b/>
+          <w:bCs/>
+          <w:szCs w:val="28"/>
+        </w:rPr>
+        <w:t>современные</w:t>
+      </w:r>
+      <w:proofErr w:type="gramEnd"/>
     </w:p>
     <w:p>
       <w:pPr>
         <w:tabs>
           <w:tab w:val="left" w:pos="1134"/>
         </w:tabs>
-        <w:spacing w:after="0" w:line="360" w:lineRule="auto"/>
+        <w:ind w:firstLine="0"/>
         <w:jc w:val="center"/>
         <w:rPr>
-          <w:rFonts w:ascii="Times New Roman" w:hAnsi="Times New Roman" w:cs="Times New Roman"/>
+          <w:rFonts w:cs="Times New Roman"/>
           <w:b/>
           <w:bCs/>
-          <w:sz w:val="28"/>
-          <w:szCs w:val="28"/>
-        </w:rPr>
-      </w:pPr>
-      <w:r>
-        <w:rPr>
-          <w:rFonts w:ascii="Times New Roman" w:hAnsi="Times New Roman" w:cs="Times New Roman"/>
+          <w:szCs w:val="28"/>
+        </w:rPr>
+      </w:pPr>
+      <w:r>
+        <w:rPr>
+          <w:rFonts w:cs="Times New Roman"/>
           <w:b/>
           <w:bCs/>
-          <w:sz w:val="28"/>
           <w:szCs w:val="28"/>
         </w:rPr>
         <w:t>информационные технологии»</w:t>
@@ -209,23 +210,20 @@
           <w:tab w:val="center" w:pos="4961"/>
           <w:tab w:val="left" w:pos="6252"/>
         </w:tabs>
-        <w:spacing w:after="0" w:line="360" w:lineRule="auto"/>
-        <w:ind w:firstLine="567"/>
+        <w:ind w:firstLine="0"/>
         <w:jc w:val="center"/>
         <w:rPr>
-          <w:rFonts w:ascii="Times New Roman" w:hAnsi="Times New Roman" w:cs="Times New Roman"/>
+          <w:rFonts w:cs="Times New Roman"/>
           <w:b/>
           <w:bCs/>
-          <w:sz w:val="28"/>
-          <w:szCs w:val="28"/>
-        </w:rPr>
-      </w:pPr>
-      <w:r>
-        <w:rPr>
-          <w:rFonts w:ascii="Times New Roman" w:hAnsi="Times New Roman" w:cs="Times New Roman"/>
+          <w:szCs w:val="28"/>
+        </w:rPr>
+      </w:pPr>
+      <w:r>
+        <w:rPr>
+          <w:rFonts w:cs="Times New Roman"/>
           <w:b/>
           <w:bCs/>
-          <w:sz w:val="28"/>
           <w:szCs w:val="28"/>
         </w:rPr>
         <w:t>Вариант №12</w:t>
@@ -233,48 +231,42 @@
     </w:p>
     <w:p>
       <w:pPr>
-        <w:spacing w:after="0" w:line="360" w:lineRule="auto"/>
-        <w:rPr>
-          <w:rFonts w:ascii="Times New Roman" w:hAnsi="Times New Roman" w:cs="Times New Roman"/>
-          <w:sz w:val="28"/>
-          <w:szCs w:val="28"/>
-        </w:rPr>
-      </w:pPr>
-    </w:p>
-    <w:p>
-      <w:pPr>
-        <w:spacing w:after="0" w:line="360" w:lineRule="auto"/>
-        <w:rPr>
-          <w:rFonts w:ascii="Times New Roman" w:hAnsi="Times New Roman" w:cs="Times New Roman"/>
-          <w:sz w:val="28"/>
-          <w:szCs w:val="28"/>
-        </w:rPr>
-      </w:pPr>
-    </w:p>
-    <w:p>
-      <w:pPr>
-        <w:spacing w:after="0" w:line="360" w:lineRule="auto"/>
-        <w:rPr>
-          <w:rFonts w:ascii="Times New Roman" w:hAnsi="Times New Roman" w:cs="Times New Roman"/>
-          <w:sz w:val="28"/>
-          <w:szCs w:val="28"/>
-        </w:rPr>
-      </w:pPr>
-    </w:p>
-    <w:p>
-      <w:pPr>
-        <w:spacing w:after="0" w:line="360" w:lineRule="auto"/>
-        <w:ind w:left="4536"/>
-        <w:rPr>
-          <w:rFonts w:ascii="Times New Roman" w:hAnsi="Times New Roman" w:cs="Times New Roman"/>
-          <w:sz w:val="28"/>
-          <w:szCs w:val="28"/>
-        </w:rPr>
-      </w:pPr>
-      <w:r>
-        <w:rPr>
-          <w:rFonts w:ascii="Times New Roman" w:hAnsi="Times New Roman" w:cs="Times New Roman"/>
-          <w:sz w:val="28"/>
+        <w:ind w:firstLine="0"/>
+        <w:rPr>
+          <w:rFonts w:cs="Times New Roman"/>
+          <w:szCs w:val="28"/>
+        </w:rPr>
+      </w:pPr>
+    </w:p>
+    <w:p>
+      <w:pPr>
+        <w:ind w:firstLine="0"/>
+        <w:rPr>
+          <w:rFonts w:cs="Times New Roman"/>
+          <w:szCs w:val="28"/>
+        </w:rPr>
+      </w:pPr>
+    </w:p>
+    <w:p>
+      <w:pPr>
+        <w:ind w:firstLine="0"/>
+        <w:rPr>
+          <w:rFonts w:cs="Times New Roman"/>
+          <w:szCs w:val="28"/>
+        </w:rPr>
+      </w:pPr>
+    </w:p>
+    <w:p>
+      <w:pPr>
+        <w:ind w:left="4536" w:firstLine="0"/>
+        <w:rPr>
+          <w:rFonts w:cs="Times New Roman"/>
+          <w:szCs w:val="28"/>
+        </w:rPr>
+      </w:pPr>
+      <w:r>
+        <w:rPr>
+          <w:rFonts w:cs="Times New Roman"/>
           <w:szCs w:val="28"/>
         </w:rPr>
         <w:t>Выполнил: студент гр. О-21-ИВТ-2-по-Б</w:t>
@@ -282,28 +274,22 @@
     </w:p>
     <w:p>
       <w:pPr>
-        <w:spacing w:after="0" w:line="360" w:lineRule="auto"/>
-        <w:ind w:left="4536"/>
-        <w:rPr>
-          <w:rFonts w:ascii="Times New Roman" w:hAnsi="Times New Roman" w:cs="Times New Roman"/>
-          <w:sz w:val="28"/>
-          <w:szCs w:val="28"/>
-        </w:rPr>
-      </w:pPr>
-      <w:r>
-        <w:rPr>
-          <w:rFonts w:ascii="Times New Roman" w:hAnsi="Times New Roman" w:cs="Times New Roman"/>
-          <w:sz w:val="28"/>
+        <w:ind w:left="4536" w:firstLine="0"/>
+        <w:rPr>
+          <w:rFonts w:cs="Times New Roman"/>
+          <w:szCs w:val="28"/>
+        </w:rPr>
+      </w:pPr>
+      <w:r>
+        <w:rPr>
+          <w:rFonts w:cs="Times New Roman"/>
           <w:szCs w:val="28"/>
         </w:rPr>
         <w:t>Жуков П.Р</w:t>
       </w:r>
-      <w:bookmarkStart w:id="0" w:name="_GoBack"/>
-      <w:bookmarkEnd w:id="0"/>
-      <w:r>
-        <w:rPr>
-          <w:rFonts w:ascii="Times New Roman" w:hAnsi="Times New Roman" w:cs="Times New Roman"/>
-          <w:sz w:val="28"/>
+      <w:r>
+        <w:rPr>
+          <w:rFonts w:cs="Times New Roman"/>
           <w:szCs w:val="28"/>
         </w:rPr>
         <w:t xml:space="preserve">. </w:t>
@@ -311,19 +297,16 @@
     </w:p>
     <w:p>
       <w:pPr>
-        <w:spacing w:after="0" w:line="360" w:lineRule="auto"/>
-        <w:ind w:left="4536"/>
-        <w:rPr>
-          <w:rFonts w:ascii="Times New Roman" w:hAnsi="Times New Roman" w:cs="Times New Roman"/>
-          <w:sz w:val="28"/>
-          <w:szCs w:val="28"/>
-        </w:rPr>
-      </w:pPr>
-      <w:r>
-        <w:rPr>
-          <w:rFonts w:ascii="Times New Roman" w:hAnsi="Times New Roman" w:cs="Times New Roman"/>
+        <w:ind w:left="4536" w:firstLine="0"/>
+        <w:rPr>
+          <w:rFonts w:cs="Times New Roman"/>
+          <w:szCs w:val="28"/>
+        </w:rPr>
+      </w:pPr>
+      <w:r>
+        <w:rPr>
+          <w:rFonts w:cs="Times New Roman"/>
           <w:b/>
-          <w:sz w:val="28"/>
           <w:szCs w:val="28"/>
         </w:rPr>
         <w:t>_____________________</w:t>
@@ -331,20 +314,17 @@
     </w:p>
     <w:p>
       <w:pPr>
-        <w:spacing w:after="0" w:line="360" w:lineRule="auto"/>
-        <w:ind w:left="4536"/>
-        <w:rPr>
-          <w:rFonts w:ascii="Times New Roman" w:hAnsi="Times New Roman" w:cs="Times New Roman"/>
+        <w:ind w:left="4536" w:firstLine="0"/>
+        <w:rPr>
+          <w:rFonts w:cs="Times New Roman"/>
           <w:i/>
-          <w:sz w:val="28"/>
-          <w:szCs w:val="28"/>
-        </w:rPr>
-      </w:pPr>
-      <w:r>
-        <w:rPr>
-          <w:rFonts w:ascii="Times New Roman" w:hAnsi="Times New Roman" w:cs="Times New Roman"/>
+          <w:szCs w:val="28"/>
+        </w:rPr>
+      </w:pPr>
+      <w:r>
+        <w:rPr>
+          <w:rFonts w:cs="Times New Roman"/>
           <w:i/>
-          <w:sz w:val="28"/>
           <w:szCs w:val="28"/>
         </w:rPr>
         <w:t>Подпись студента</w:t>
@@ -352,29 +332,24 @@
     </w:p>
     <w:p>
       <w:pPr>
-        <w:spacing w:after="0" w:line="360" w:lineRule="auto"/>
-        <w:ind w:left="4536"/>
-        <w:rPr>
-          <w:rFonts w:ascii="Times New Roman" w:hAnsi="Times New Roman" w:cs="Times New Roman"/>
-          <w:sz w:val="28"/>
-          <w:szCs w:val="28"/>
-        </w:rPr>
-      </w:pPr>
-    </w:p>
-    <w:p>
-      <w:pPr>
-        <w:spacing w:after="0" w:line="360" w:lineRule="auto"/>
-        <w:ind w:left="4536"/>
-        <w:rPr>
-          <w:rFonts w:ascii="Times New Roman" w:hAnsi="Times New Roman" w:cs="Times New Roman"/>
-          <w:sz w:val="28"/>
-          <w:szCs w:val="28"/>
-        </w:rPr>
-      </w:pPr>
-      <w:r>
-        <w:rPr>
-          <w:rFonts w:ascii="Times New Roman" w:hAnsi="Times New Roman" w:cs="Times New Roman"/>
-          <w:sz w:val="28"/>
+        <w:ind w:left="4536" w:firstLine="0"/>
+        <w:rPr>
+          <w:rFonts w:cs="Times New Roman"/>
+          <w:szCs w:val="28"/>
+        </w:rPr>
+      </w:pPr>
+    </w:p>
+    <w:p>
+      <w:pPr>
+        <w:ind w:left="4536" w:firstLine="0"/>
+        <w:rPr>
+          <w:rFonts w:cs="Times New Roman"/>
+          <w:szCs w:val="28"/>
+        </w:rPr>
+      </w:pPr>
+      <w:r>
+        <w:rPr>
+          <w:rFonts w:cs="Times New Roman"/>
           <w:szCs w:val="28"/>
         </w:rPr>
         <w:t>Проверил: доцент, к.т.н.</w:t>
@@ -382,38 +357,41 @@
     </w:p>
     <w:p>
       <w:pPr>
-        <w:spacing w:after="0" w:line="360" w:lineRule="auto"/>
-        <w:ind w:left="4536"/>
-        <w:rPr>
-          <w:rFonts w:ascii="Times New Roman" w:hAnsi="Times New Roman" w:cs="Times New Roman"/>
-          <w:sz w:val="28"/>
-          <w:szCs w:val="28"/>
-        </w:rPr>
-      </w:pPr>
-      <w:r>
-        <w:rPr>
-          <w:rFonts w:ascii="Times New Roman" w:hAnsi="Times New Roman" w:cs="Times New Roman"/>
-          <w:sz w:val="28"/>
-          <w:szCs w:val="28"/>
-        </w:rPr>
-        <w:t>Подвесовская М. А.</w:t>
-      </w:r>
-    </w:p>
-    <w:p>
-      <w:pPr>
-        <w:spacing w:after="0" w:line="360" w:lineRule="auto"/>
-        <w:ind w:left="4536"/>
-        <w:rPr>
-          <w:rFonts w:ascii="Times New Roman" w:hAnsi="Times New Roman" w:cs="Times New Roman"/>
+        <w:ind w:left="4536" w:firstLine="0"/>
+        <w:rPr>
+          <w:rFonts w:cs="Times New Roman"/>
+          <w:szCs w:val="28"/>
+        </w:rPr>
+      </w:pPr>
+      <w:proofErr w:type="spellStart"/>
+      <w:r>
+        <w:rPr>
+          <w:rFonts w:cs="Times New Roman"/>
+          <w:szCs w:val="28"/>
+        </w:rPr>
+        <w:t>Подвесовская</w:t>
+      </w:r>
+      <w:proofErr w:type="spellEnd"/>
+      <w:r>
+        <w:rPr>
+          <w:rFonts w:cs="Times New Roman"/>
+          <w:szCs w:val="28"/>
+        </w:rPr>
+        <w:t xml:space="preserve"> М. А.</w:t>
+      </w:r>
+    </w:p>
+    <w:p>
+      <w:pPr>
+        <w:ind w:left="4536" w:firstLine="0"/>
+        <w:rPr>
+          <w:rFonts w:cs="Times New Roman"/>
           <w:b/>
-          <w:sz w:val="28"/>
-          <w:szCs w:val="28"/>
-        </w:rPr>
-      </w:pPr>
-      <w:r>
-        <w:rPr>
-          <w:rFonts w:ascii="Times New Roman" w:hAnsi="Times New Roman" w:cs="Times New Roman"/>
-          <w:sz w:val="28"/>
+          <w:szCs w:val="28"/>
+        </w:rPr>
+      </w:pPr>
+      <w:r>
+        <w:rPr>
+          <w:rFonts w:cs="Times New Roman"/>
           <w:szCs w:val="28"/>
         </w:rPr>
         <w:t>«___» _______________ 2022г.</w:t>
@@ -424,20 +402,17 @@
         <w:tabs>
           <w:tab w:val="left" w:pos="1134"/>
         </w:tabs>
-        <w:spacing w:after="0" w:line="360" w:lineRule="auto"/>
-        <w:ind w:left="4536"/>
-        <w:rPr>
-          <w:rFonts w:ascii="Times New Roman" w:hAnsi="Times New Roman" w:cs="Times New Roman"/>
+        <w:ind w:left="4536" w:firstLine="0"/>
+        <w:rPr>
+          <w:rFonts w:cs="Times New Roman"/>
           <w:b/>
-          <w:sz w:val="28"/>
-          <w:szCs w:val="28"/>
-        </w:rPr>
-      </w:pPr>
-      <w:r>
-        <w:rPr>
-          <w:rFonts w:ascii="Times New Roman" w:hAnsi="Times New Roman" w:cs="Times New Roman"/>
+          <w:szCs w:val="28"/>
+        </w:rPr>
+      </w:pPr>
+      <w:r>
+        <w:rPr>
+          <w:rFonts w:cs="Times New Roman"/>
           <w:b/>
-          <w:sz w:val="28"/>
           <w:szCs w:val="28"/>
         </w:rPr>
         <w:t>_____________________</w:t>
@@ -445,20 +420,17 @@
     </w:p>
     <w:p>
       <w:pPr>
-        <w:spacing w:after="0" w:line="360" w:lineRule="auto"/>
-        <w:ind w:left="4536"/>
-        <w:rPr>
-          <w:rFonts w:ascii="Times New Roman" w:hAnsi="Times New Roman" w:cs="Times New Roman"/>
+        <w:ind w:left="4536" w:firstLine="0"/>
+        <w:rPr>
+          <w:rFonts w:cs="Times New Roman"/>
           <w:i/>
-          <w:sz w:val="28"/>
-          <w:szCs w:val="28"/>
-        </w:rPr>
-      </w:pPr>
-      <w:r>
-        <w:rPr>
-          <w:rFonts w:ascii="Times New Roman" w:hAnsi="Times New Roman" w:cs="Times New Roman"/>
+          <w:szCs w:val="28"/>
+        </w:rPr>
+      </w:pPr>
+      <w:r>
+        <w:rPr>
+          <w:rFonts w:cs="Times New Roman"/>
           <w:i/>
-          <w:sz w:val="28"/>
           <w:szCs w:val="28"/>
         </w:rPr>
         <w:t>Подпись преподавателя</w:t>
@@ -469,10 +441,9 @@
         <w:tabs>
           <w:tab w:val="left" w:pos="1134"/>
         </w:tabs>
-        <w:spacing w:after="0" w:line="360" w:lineRule="auto"/>
-        <w:rPr>
-          <w:rFonts w:ascii="Times New Roman" w:hAnsi="Times New Roman" w:cs="Times New Roman"/>
-          <w:sz w:val="28"/>
+        <w:ind w:firstLine="0"/>
+        <w:rPr>
+          <w:rFonts w:cs="Times New Roman"/>
           <w:szCs w:val="28"/>
         </w:rPr>
       </w:pPr>
@@ -482,51 +453,47 @@
         <w:tabs>
           <w:tab w:val="left" w:pos="1134"/>
         </w:tabs>
-        <w:spacing w:after="0" w:line="360" w:lineRule="auto"/>
-        <w:rPr>
-          <w:rFonts w:ascii="Times New Roman" w:hAnsi="Times New Roman" w:cs="Times New Roman"/>
-          <w:sz w:val="28"/>
-          <w:szCs w:val="28"/>
-        </w:rPr>
-      </w:pPr>
-    </w:p>
-    <w:p>
-      <w:pPr>
-        <w:spacing w:after="0" w:line="360" w:lineRule="auto"/>
-        <w:rPr>
-          <w:rFonts w:ascii="Times New Roman" w:hAnsi="Times New Roman" w:cs="Times New Roman"/>
-          <w:sz w:val="28"/>
-          <w:szCs w:val="28"/>
-        </w:rPr>
-      </w:pPr>
-    </w:p>
-    <w:p>
-      <w:pPr>
-        <w:spacing w:after="0" w:line="360" w:lineRule="auto"/>
-        <w:rPr>
-          <w:rFonts w:ascii="Times New Roman" w:hAnsi="Times New Roman" w:cs="Times New Roman"/>
-          <w:szCs w:val="28"/>
-        </w:rPr>
-      </w:pPr>
-    </w:p>
-    <w:p>
-      <w:pPr>
-        <w:spacing w:after="0" w:line="360" w:lineRule="auto"/>
+        <w:ind w:firstLine="0"/>
+        <w:rPr>
+          <w:rFonts w:cs="Times New Roman"/>
+          <w:szCs w:val="28"/>
+        </w:rPr>
+      </w:pPr>
+    </w:p>
+    <w:p>
+      <w:pPr>
+        <w:ind w:firstLine="0"/>
+        <w:rPr>
+          <w:rFonts w:cs="Times New Roman"/>
+          <w:szCs w:val="28"/>
+        </w:rPr>
+      </w:pPr>
+    </w:p>
+    <w:p>
+      <w:pPr>
+        <w:ind w:firstLine="0"/>
+        <w:rPr>
+          <w:rFonts w:cs="Times New Roman"/>
+          <w:szCs w:val="28"/>
+        </w:rPr>
+      </w:pPr>
+    </w:p>
+    <w:p>
+      <w:pPr>
+        <w:ind w:firstLine="0"/>
         <w:jc w:val="center"/>
         <w:rPr>
-          <w:rFonts w:ascii="Times New Roman" w:hAnsi="Times New Roman" w:cs="Times New Roman"/>
+          <w:rFonts w:cs="Times New Roman"/>
           <w:b/>
           <w:bCs/>
-          <w:sz w:val="28"/>
-          <w:szCs w:val="28"/>
-        </w:rPr>
-      </w:pPr>
-      <w:r>
-        <w:rPr>
-          <w:rFonts w:ascii="Times New Roman" w:hAnsi="Times New Roman" w:cs="Times New Roman"/>
+          <w:szCs w:val="28"/>
+        </w:rPr>
+      </w:pPr>
+      <w:r>
+        <w:rPr>
+          <w:rFonts w:cs="Times New Roman"/>
           <w:b/>
           <w:bCs/>
-          <w:sz w:val="28"/>
           <w:szCs w:val="28"/>
         </w:rPr>
         <w:t>Брянск 2022</w:t>
@@ -536,7 +503,6 @@
       <w:sdtPr>
         <w:rPr>
           <w:rFonts w:eastAsia="Times New Roman"/>
-          <w:sz w:val="28"/>
           <w:szCs w:val="28"/>
         </w:rPr>
         <w:id w:val="-1480076662"/>
@@ -547,7 +513,7 @@
       </w:sdtPr>
       <w:sdtEndPr>
         <w:rPr>
-          <w:rFonts w:ascii="Times New Roman" w:eastAsiaTheme="minorHAnsi" w:hAnsi="Times New Roman"/>
+          <w:rFonts w:eastAsiaTheme="minorHAnsi"/>
           <w:b/>
           <w:bCs/>
         </w:rPr>
@@ -560,7 +526,7 @@
           </w:pPr>
           <w:r>
             <w:rPr>
-              <w:rFonts w:ascii="Times New Roman" w:hAnsi="Times New Roman" w:cs="Times New Roman"/>
+              <w:rFonts w:cs="Times New Roman"/>
               <w:b/>
               <w:caps/>
               <w:sz w:val="32"/>
@@ -572,7 +538,6 @@
         <w:p>
           <w:pPr>
             <w:pStyle w:val="12"/>
-            <w:spacing w:line="360" w:lineRule="auto"/>
             <w:rPr>
               <w:rFonts w:eastAsiaTheme="minorEastAsia"/>
               <w:noProof/>
@@ -580,21 +545,28 @@
             </w:rPr>
           </w:pPr>
           <w:r>
+            <w:rPr>
+              <w:rFonts w:asciiTheme="minorHAnsi" w:hAnsiTheme="minorHAnsi"/>
+              <w:sz w:val="22"/>
+            </w:rPr>
             <w:fldChar w:fldCharType="begin"/>
           </w:r>
           <w:r>
             <w:instrText xml:space="preserve"> TOC \o "1-3" \h \z \u </w:instrText>
           </w:r>
           <w:r>
+            <w:rPr>
+              <w:rFonts w:asciiTheme="minorHAnsi" w:hAnsiTheme="minorHAnsi"/>
+              <w:sz w:val="22"/>
+            </w:rPr>
             <w:fldChar w:fldCharType="separate"/>
           </w:r>
           <w:hyperlink w:anchor="_Toc105018774" w:history="1">
             <w:r>
               <w:rPr>
                 <w:rStyle w:val="a4"/>
-                <w:rFonts w:ascii="Times New Roman" w:hAnsi="Times New Roman" w:cs="Times New Roman"/>
-                <w:noProof/>
-                <w:sz w:val="28"/>
+                <w:rFonts w:cs="Times New Roman"/>
+                <w:noProof/>
                 <w:szCs w:val="28"/>
               </w:rPr>
               <w:t>Задание</w:t>
@@ -602,9 +574,8 @@
             <w:r>
               <w:rPr>
                 <w:rStyle w:val="a4"/>
-                <w:rFonts w:ascii="Times New Roman" w:hAnsi="Times New Roman" w:cs="Times New Roman"/>
-                <w:noProof/>
-                <w:sz w:val="28"/>
+                <w:rFonts w:cs="Times New Roman"/>
+                <w:noProof/>
                 <w:szCs w:val="28"/>
               </w:rPr>
               <w:t xml:space="preserve"> №1</w:t>
@@ -665,12 +636,9 @@
             <w:tabs>
               <w:tab w:val="right" w:leader="dot" w:pos="9628"/>
             </w:tabs>
-            <w:spacing w:line="360" w:lineRule="auto"/>
-            <w:jc w:val="both"/>
             <w:rPr>
-              <w:rFonts w:ascii="Times New Roman" w:eastAsiaTheme="minorEastAsia" w:hAnsi="Times New Roman" w:cs="Times New Roman"/>
+              <w:rFonts w:eastAsiaTheme="minorEastAsia" w:cs="Times New Roman"/>
               <w:noProof/>
-              <w:sz w:val="28"/>
               <w:szCs w:val="28"/>
               <w:lang w:eastAsia="ru-RU"/>
             </w:rPr>
@@ -679,78 +647,70 @@
             <w:r>
               <w:rPr>
                 <w:rStyle w:val="a4"/>
-                <w:rFonts w:ascii="Times New Roman" w:hAnsi="Times New Roman" w:cs="Times New Roman"/>
-                <w:noProof/>
-                <w:sz w:val="28"/>
+                <w:rFonts w:cs="Times New Roman"/>
+                <w:noProof/>
                 <w:szCs w:val="28"/>
               </w:rPr>
               <w:t>Условие</w:t>
             </w:r>
             <w:r>
               <w:rPr>
-                <w:rFonts w:ascii="Times New Roman" w:hAnsi="Times New Roman" w:cs="Times New Roman"/>
-                <w:noProof/>
-                <w:webHidden/>
-                <w:sz w:val="28"/>
+                <w:rFonts w:cs="Times New Roman"/>
+                <w:noProof/>
+                <w:webHidden/>
                 <w:szCs w:val="28"/>
               </w:rPr>
               <w:tab/>
             </w:r>
             <w:r>
               <w:rPr>
-                <w:rFonts w:ascii="Times New Roman" w:hAnsi="Times New Roman" w:cs="Times New Roman"/>
-                <w:noProof/>
-                <w:webHidden/>
-                <w:sz w:val="28"/>
+                <w:rFonts w:cs="Times New Roman"/>
+                <w:noProof/>
+                <w:webHidden/>
                 <w:szCs w:val="28"/>
               </w:rPr>
               <w:fldChar w:fldCharType="begin"/>
             </w:r>
             <w:r>
               <w:rPr>
-                <w:rFonts w:ascii="Times New Roman" w:hAnsi="Times New Roman" w:cs="Times New Roman"/>
-                <w:noProof/>
-                <w:webHidden/>
-                <w:sz w:val="28"/>
+                <w:rFonts w:cs="Times New Roman"/>
+                <w:noProof/>
+                <w:webHidden/>
                 <w:szCs w:val="28"/>
               </w:rPr>
               <w:instrText xml:space="preserve"> PAGEREF _Toc105018775 \h </w:instrText>
             </w:r>
             <w:r>
               <w:rPr>
-                <w:rFonts w:ascii="Times New Roman" w:hAnsi="Times New Roman" w:cs="Times New Roman"/>
-                <w:noProof/>
-                <w:webHidden/>
-                <w:sz w:val="28"/>
+                <w:rFonts w:cs="Times New Roman"/>
+                <w:noProof/>
+                <w:webHidden/>
                 <w:szCs w:val="28"/>
               </w:rPr>
             </w:r>
             <w:r>
               <w:rPr>
-                <w:rFonts w:ascii="Times New Roman" w:hAnsi="Times New Roman" w:cs="Times New Roman"/>
-                <w:noProof/>
-                <w:webHidden/>
-                <w:sz w:val="28"/>
+                <w:rFonts w:cs="Times New Roman"/>
+                <w:noProof/>
+                <w:webHidden/>
                 <w:szCs w:val="28"/>
               </w:rPr>
               <w:fldChar w:fldCharType="separate"/>
             </w:r>
             <w:r>
               <w:rPr>
-                <w:rFonts w:ascii="Times New Roman" w:hAnsi="Times New Roman" w:cs="Times New Roman"/>
-                <w:noProof/>
-                <w:webHidden/>
-                <w:sz w:val="28"/>
+                <w:rFonts w:cs="Times New Roman"/>
+                <w:noProof/>
+                <w:webHidden/>
                 <w:szCs w:val="28"/>
               </w:rPr>
               <w:t>2</w:t>
             </w:r>
             <w:r>
               <w:rPr>
-                <w:rFonts w:ascii="Times New Roman" w:hAnsi="Times New Roman" w:cs="Times New Roman"/>
-                <w:noProof/>
-                <w:webHidden/>
-                <w:sz w:val="28"/>
+                <w:rFonts w:cs="Times New Roman"/>
+                <w:noProof/>
+                <w:webHidden/>
                 <w:szCs w:val="28"/>
               </w:rPr>
               <w:fldChar w:fldCharType="end"/>
@@ -763,12 +723,9 @@
             <w:tabs>
               <w:tab w:val="right" w:leader="dot" w:pos="9628"/>
             </w:tabs>
-            <w:spacing w:line="360" w:lineRule="auto"/>
-            <w:jc w:val="both"/>
             <w:rPr>
-              <w:rFonts w:ascii="Times New Roman" w:eastAsiaTheme="minorEastAsia" w:hAnsi="Times New Roman" w:cs="Times New Roman"/>
+              <w:rFonts w:eastAsiaTheme="minorEastAsia" w:cs="Times New Roman"/>
               <w:noProof/>
-              <w:sz w:val="28"/>
               <w:szCs w:val="28"/>
               <w:lang w:eastAsia="ru-RU"/>
             </w:rPr>
@@ -777,78 +734,70 @@
             <w:r>
               <w:rPr>
                 <w:rStyle w:val="a4"/>
-                <w:rFonts w:ascii="Times New Roman" w:hAnsi="Times New Roman" w:cs="Times New Roman"/>
-                <w:noProof/>
-                <w:sz w:val="28"/>
+                <w:rFonts w:cs="Times New Roman"/>
+                <w:noProof/>
                 <w:szCs w:val="28"/>
               </w:rPr>
               <w:t>Программа</w:t>
             </w:r>
             <w:r>
               <w:rPr>
-                <w:rFonts w:ascii="Times New Roman" w:hAnsi="Times New Roman" w:cs="Times New Roman"/>
-                <w:noProof/>
-                <w:webHidden/>
-                <w:sz w:val="28"/>
+                <w:rFonts w:cs="Times New Roman"/>
+                <w:noProof/>
+                <w:webHidden/>
                 <w:szCs w:val="28"/>
               </w:rPr>
               <w:tab/>
             </w:r>
             <w:r>
               <w:rPr>
-                <w:rFonts w:ascii="Times New Roman" w:hAnsi="Times New Roman" w:cs="Times New Roman"/>
-                <w:noProof/>
-                <w:webHidden/>
-                <w:sz w:val="28"/>
+                <w:rFonts w:cs="Times New Roman"/>
+                <w:noProof/>
+                <w:webHidden/>
                 <w:szCs w:val="28"/>
               </w:rPr>
               <w:fldChar w:fldCharType="begin"/>
             </w:r>
             <w:r>
               <w:rPr>
-                <w:rFonts w:ascii="Times New Roman" w:hAnsi="Times New Roman" w:cs="Times New Roman"/>
-                <w:noProof/>
-                <w:webHidden/>
-                <w:sz w:val="28"/>
+                <w:rFonts w:cs="Times New Roman"/>
+                <w:noProof/>
+                <w:webHidden/>
                 <w:szCs w:val="28"/>
               </w:rPr>
               <w:instrText xml:space="preserve"> PAGEREF _Toc105018776 \h </w:instrText>
             </w:r>
             <w:r>
               <w:rPr>
-                <w:rFonts w:ascii="Times New Roman" w:hAnsi="Times New Roman" w:cs="Times New Roman"/>
-                <w:noProof/>
-                <w:webHidden/>
-                <w:sz w:val="28"/>
+                <w:rFonts w:cs="Times New Roman"/>
+                <w:noProof/>
+                <w:webHidden/>
                 <w:szCs w:val="28"/>
               </w:rPr>
             </w:r>
             <w:r>
               <w:rPr>
-                <w:rFonts w:ascii="Times New Roman" w:hAnsi="Times New Roman" w:cs="Times New Roman"/>
-                <w:noProof/>
-                <w:webHidden/>
-                <w:sz w:val="28"/>
+                <w:rFonts w:cs="Times New Roman"/>
+                <w:noProof/>
+                <w:webHidden/>
                 <w:szCs w:val="28"/>
               </w:rPr>
               <w:fldChar w:fldCharType="separate"/>
             </w:r>
             <w:r>
               <w:rPr>
-                <w:rFonts w:ascii="Times New Roman" w:hAnsi="Times New Roman" w:cs="Times New Roman"/>
-                <w:noProof/>
-                <w:webHidden/>
-                <w:sz w:val="28"/>
+                <w:rFonts w:cs="Times New Roman"/>
+                <w:noProof/>
+                <w:webHidden/>
                 <w:szCs w:val="28"/>
               </w:rPr>
               <w:t>2</w:t>
             </w:r>
             <w:r>
               <w:rPr>
-                <w:rFonts w:ascii="Times New Roman" w:hAnsi="Times New Roman" w:cs="Times New Roman"/>
-                <w:noProof/>
-                <w:webHidden/>
-                <w:sz w:val="28"/>
+                <w:rFonts w:cs="Times New Roman"/>
+                <w:noProof/>
+                <w:webHidden/>
                 <w:szCs w:val="28"/>
               </w:rPr>
               <w:fldChar w:fldCharType="end"/>
@@ -861,12 +810,9 @@
             <w:tabs>
               <w:tab w:val="right" w:leader="dot" w:pos="9628"/>
             </w:tabs>
-            <w:spacing w:line="360" w:lineRule="auto"/>
-            <w:jc w:val="both"/>
             <w:rPr>
-              <w:rFonts w:ascii="Times New Roman" w:eastAsiaTheme="minorEastAsia" w:hAnsi="Times New Roman" w:cs="Times New Roman"/>
+              <w:rFonts w:eastAsiaTheme="minorEastAsia" w:cs="Times New Roman"/>
               <w:noProof/>
-              <w:sz w:val="28"/>
               <w:szCs w:val="28"/>
               <w:lang w:eastAsia="ru-RU"/>
             </w:rPr>
@@ -875,78 +821,70 @@
             <w:r>
               <w:rPr>
                 <w:rStyle w:val="a4"/>
-                <w:rFonts w:ascii="Times New Roman" w:hAnsi="Times New Roman" w:cs="Times New Roman"/>
-                <w:noProof/>
-                <w:sz w:val="28"/>
+                <w:rFonts w:cs="Times New Roman"/>
+                <w:noProof/>
                 <w:szCs w:val="28"/>
               </w:rPr>
               <w:t>Тестирование</w:t>
             </w:r>
             <w:r>
               <w:rPr>
-                <w:rFonts w:ascii="Times New Roman" w:hAnsi="Times New Roman" w:cs="Times New Roman"/>
-                <w:noProof/>
-                <w:webHidden/>
-                <w:sz w:val="28"/>
+                <w:rFonts w:cs="Times New Roman"/>
+                <w:noProof/>
+                <w:webHidden/>
                 <w:szCs w:val="28"/>
               </w:rPr>
               <w:tab/>
             </w:r>
             <w:r>
               <w:rPr>
-                <w:rFonts w:ascii="Times New Roman" w:hAnsi="Times New Roman" w:cs="Times New Roman"/>
-                <w:noProof/>
-                <w:webHidden/>
-                <w:sz w:val="28"/>
+                <w:rFonts w:cs="Times New Roman"/>
+                <w:noProof/>
+                <w:webHidden/>
                 <w:szCs w:val="28"/>
               </w:rPr>
               <w:fldChar w:fldCharType="begin"/>
             </w:r>
             <w:r>
               <w:rPr>
-                <w:rFonts w:ascii="Times New Roman" w:hAnsi="Times New Roman" w:cs="Times New Roman"/>
-                <w:noProof/>
-                <w:webHidden/>
-                <w:sz w:val="28"/>
+                <w:rFonts w:cs="Times New Roman"/>
+                <w:noProof/>
+                <w:webHidden/>
                 <w:szCs w:val="28"/>
               </w:rPr>
               <w:instrText xml:space="preserve"> PAGEREF _Toc105018777 \h </w:instrText>
             </w:r>
             <w:r>
               <w:rPr>
-                <w:rFonts w:ascii="Times New Roman" w:hAnsi="Times New Roman" w:cs="Times New Roman"/>
-                <w:noProof/>
-                <w:webHidden/>
-                <w:sz w:val="28"/>
+                <w:rFonts w:cs="Times New Roman"/>
+                <w:noProof/>
+                <w:webHidden/>
                 <w:szCs w:val="28"/>
               </w:rPr>
             </w:r>
             <w:r>
               <w:rPr>
-                <w:rFonts w:ascii="Times New Roman" w:hAnsi="Times New Roman" w:cs="Times New Roman"/>
-                <w:noProof/>
-                <w:webHidden/>
-                <w:sz w:val="28"/>
+                <w:rFonts w:cs="Times New Roman"/>
+                <w:noProof/>
+                <w:webHidden/>
                 <w:szCs w:val="28"/>
               </w:rPr>
               <w:fldChar w:fldCharType="separate"/>
             </w:r>
             <w:r>
               <w:rPr>
-                <w:rFonts w:ascii="Times New Roman" w:hAnsi="Times New Roman" w:cs="Times New Roman"/>
-                <w:noProof/>
-                <w:webHidden/>
-                <w:sz w:val="28"/>
+                <w:rFonts w:cs="Times New Roman"/>
+                <w:noProof/>
+                <w:webHidden/>
                 <w:szCs w:val="28"/>
               </w:rPr>
               <w:t>3</w:t>
             </w:r>
             <w:r>
               <w:rPr>
-                <w:rFonts w:ascii="Times New Roman" w:hAnsi="Times New Roman" w:cs="Times New Roman"/>
-                <w:noProof/>
-                <w:webHidden/>
-                <w:sz w:val="28"/>
+                <w:rFonts w:cs="Times New Roman"/>
+                <w:noProof/>
+                <w:webHidden/>
                 <w:szCs w:val="28"/>
               </w:rPr>
               <w:fldChar w:fldCharType="end"/>
@@ -956,7 +894,6 @@
         <w:p>
           <w:pPr>
             <w:pStyle w:val="12"/>
-            <w:spacing w:line="360" w:lineRule="auto"/>
             <w:rPr>
               <w:rFonts w:eastAsiaTheme="minorEastAsia"/>
               <w:noProof/>
@@ -967,9 +904,8 @@
             <w:r>
               <w:rPr>
                 <w:rStyle w:val="a4"/>
-                <w:rFonts w:ascii="Times New Roman" w:hAnsi="Times New Roman" w:cs="Times New Roman"/>
-                <w:noProof/>
-                <w:sz w:val="28"/>
+                <w:rFonts w:cs="Times New Roman"/>
+                <w:noProof/>
                 <w:szCs w:val="28"/>
               </w:rPr>
               <w:t>З</w:t>
@@ -977,9 +913,8 @@
             <w:r>
               <w:rPr>
                 <w:rStyle w:val="a4"/>
-                <w:rFonts w:ascii="Times New Roman" w:hAnsi="Times New Roman" w:cs="Times New Roman"/>
-                <w:noProof/>
-                <w:sz w:val="28"/>
+                <w:rFonts w:cs="Times New Roman"/>
+                <w:noProof/>
                 <w:szCs w:val="28"/>
               </w:rPr>
               <w:t>адание</w:t>
@@ -987,9 +922,8 @@
             <w:r>
               <w:rPr>
                 <w:rStyle w:val="a4"/>
-                <w:rFonts w:ascii="Times New Roman" w:hAnsi="Times New Roman" w:cs="Times New Roman"/>
-                <w:noProof/>
-                <w:sz w:val="28"/>
+                <w:rFonts w:cs="Times New Roman"/>
+                <w:noProof/>
                 <w:szCs w:val="28"/>
               </w:rPr>
               <w:t xml:space="preserve"> №2</w:t>
@@ -1050,12 +984,9 @@
             <w:tabs>
               <w:tab w:val="right" w:leader="dot" w:pos="9628"/>
             </w:tabs>
-            <w:spacing w:line="360" w:lineRule="auto"/>
-            <w:jc w:val="both"/>
             <w:rPr>
-              <w:rFonts w:ascii="Times New Roman" w:eastAsiaTheme="minorEastAsia" w:hAnsi="Times New Roman" w:cs="Times New Roman"/>
+              <w:rFonts w:eastAsiaTheme="minorEastAsia" w:cs="Times New Roman"/>
               <w:noProof/>
-              <w:sz w:val="28"/>
               <w:szCs w:val="28"/>
               <w:lang w:eastAsia="ru-RU"/>
             </w:rPr>
@@ -1064,78 +995,70 @@
             <w:r>
               <w:rPr>
                 <w:rStyle w:val="a4"/>
-                <w:rFonts w:ascii="Times New Roman" w:hAnsi="Times New Roman" w:cs="Times New Roman"/>
-                <w:noProof/>
-                <w:sz w:val="28"/>
+                <w:rFonts w:cs="Times New Roman"/>
+                <w:noProof/>
                 <w:szCs w:val="28"/>
               </w:rPr>
               <w:t>Условие</w:t>
             </w:r>
             <w:r>
               <w:rPr>
-                <w:rFonts w:ascii="Times New Roman" w:hAnsi="Times New Roman" w:cs="Times New Roman"/>
-                <w:noProof/>
-                <w:webHidden/>
-                <w:sz w:val="28"/>
+                <w:rFonts w:cs="Times New Roman"/>
+                <w:noProof/>
+                <w:webHidden/>
                 <w:szCs w:val="28"/>
               </w:rPr>
               <w:tab/>
             </w:r>
             <w:r>
               <w:rPr>
-                <w:rFonts w:ascii="Times New Roman" w:hAnsi="Times New Roman" w:cs="Times New Roman"/>
-                <w:noProof/>
-                <w:webHidden/>
-                <w:sz w:val="28"/>
+                <w:rFonts w:cs="Times New Roman"/>
+                <w:noProof/>
+                <w:webHidden/>
                 <w:szCs w:val="28"/>
               </w:rPr>
               <w:fldChar w:fldCharType="begin"/>
             </w:r>
             <w:r>
               <w:rPr>
-                <w:rFonts w:ascii="Times New Roman" w:hAnsi="Times New Roman" w:cs="Times New Roman"/>
-                <w:noProof/>
-                <w:webHidden/>
-                <w:sz w:val="28"/>
+                <w:rFonts w:cs="Times New Roman"/>
+                <w:noProof/>
+                <w:webHidden/>
                 <w:szCs w:val="28"/>
               </w:rPr>
               <w:instrText xml:space="preserve"> PAGEREF _Toc105018779 \h </w:instrText>
             </w:r>
             <w:r>
               <w:rPr>
-                <w:rFonts w:ascii="Times New Roman" w:hAnsi="Times New Roman" w:cs="Times New Roman"/>
-                <w:noProof/>
-                <w:webHidden/>
-                <w:sz w:val="28"/>
+                <w:rFonts w:cs="Times New Roman"/>
+                <w:noProof/>
+                <w:webHidden/>
                 <w:szCs w:val="28"/>
               </w:rPr>
             </w:r>
             <w:r>
               <w:rPr>
-                <w:rFonts w:ascii="Times New Roman" w:hAnsi="Times New Roman" w:cs="Times New Roman"/>
-                <w:noProof/>
-                <w:webHidden/>
-                <w:sz w:val="28"/>
+                <w:rFonts w:cs="Times New Roman"/>
+                <w:noProof/>
+                <w:webHidden/>
                 <w:szCs w:val="28"/>
               </w:rPr>
               <w:fldChar w:fldCharType="separate"/>
             </w:r>
             <w:r>
               <w:rPr>
-                <w:rFonts w:ascii="Times New Roman" w:hAnsi="Times New Roman" w:cs="Times New Roman"/>
-                <w:noProof/>
-                <w:webHidden/>
-                <w:sz w:val="28"/>
+                <w:rFonts w:cs="Times New Roman"/>
+                <w:noProof/>
+                <w:webHidden/>
                 <w:szCs w:val="28"/>
               </w:rPr>
               <w:t>3</w:t>
             </w:r>
             <w:r>
               <w:rPr>
-                <w:rFonts w:ascii="Times New Roman" w:hAnsi="Times New Roman" w:cs="Times New Roman"/>
-                <w:noProof/>
-                <w:webHidden/>
-                <w:sz w:val="28"/>
+                <w:rFonts w:cs="Times New Roman"/>
+                <w:noProof/>
+                <w:webHidden/>
                 <w:szCs w:val="28"/>
               </w:rPr>
               <w:fldChar w:fldCharType="end"/>
@@ -1148,12 +1071,9 @@
             <w:tabs>
               <w:tab w:val="right" w:leader="dot" w:pos="9628"/>
             </w:tabs>
-            <w:spacing w:line="360" w:lineRule="auto"/>
-            <w:jc w:val="both"/>
             <w:rPr>
-              <w:rFonts w:ascii="Times New Roman" w:eastAsiaTheme="minorEastAsia" w:hAnsi="Times New Roman" w:cs="Times New Roman"/>
+              <w:rFonts w:eastAsiaTheme="minorEastAsia" w:cs="Times New Roman"/>
               <w:noProof/>
-              <w:sz w:val="28"/>
               <w:szCs w:val="28"/>
               <w:lang w:eastAsia="ru-RU"/>
             </w:rPr>
@@ -1162,78 +1082,70 @@
             <w:r>
               <w:rPr>
                 <w:rStyle w:val="a4"/>
-                <w:rFonts w:ascii="Times New Roman" w:hAnsi="Times New Roman" w:cs="Times New Roman"/>
-                <w:noProof/>
-                <w:sz w:val="28"/>
+                <w:rFonts w:cs="Times New Roman"/>
+                <w:noProof/>
                 <w:szCs w:val="28"/>
               </w:rPr>
               <w:t>Программа</w:t>
             </w:r>
             <w:r>
               <w:rPr>
-                <w:rFonts w:ascii="Times New Roman" w:hAnsi="Times New Roman" w:cs="Times New Roman"/>
-                <w:noProof/>
-                <w:webHidden/>
-                <w:sz w:val="28"/>
+                <w:rFonts w:cs="Times New Roman"/>
+                <w:noProof/>
+                <w:webHidden/>
                 <w:szCs w:val="28"/>
               </w:rPr>
               <w:tab/>
             </w:r>
             <w:r>
               <w:rPr>
-                <w:rFonts w:ascii="Times New Roman" w:hAnsi="Times New Roman" w:cs="Times New Roman"/>
-                <w:noProof/>
-                <w:webHidden/>
-                <w:sz w:val="28"/>
+                <w:rFonts w:cs="Times New Roman"/>
+                <w:noProof/>
+                <w:webHidden/>
                 <w:szCs w:val="28"/>
               </w:rPr>
               <w:fldChar w:fldCharType="begin"/>
             </w:r>
             <w:r>
               <w:rPr>
-                <w:rFonts w:ascii="Times New Roman" w:hAnsi="Times New Roman" w:cs="Times New Roman"/>
-                <w:noProof/>
-                <w:webHidden/>
-                <w:sz w:val="28"/>
+                <w:rFonts w:cs="Times New Roman"/>
+                <w:noProof/>
+                <w:webHidden/>
                 <w:szCs w:val="28"/>
               </w:rPr>
               <w:instrText xml:space="preserve"> PAGEREF _Toc105018780 \h </w:instrText>
             </w:r>
             <w:r>
               <w:rPr>
-                <w:rFonts w:ascii="Times New Roman" w:hAnsi="Times New Roman" w:cs="Times New Roman"/>
-                <w:noProof/>
-                <w:webHidden/>
-                <w:sz w:val="28"/>
+                <w:rFonts w:cs="Times New Roman"/>
+                <w:noProof/>
+                <w:webHidden/>
                 <w:szCs w:val="28"/>
               </w:rPr>
             </w:r>
             <w:r>
               <w:rPr>
-                <w:rFonts w:ascii="Times New Roman" w:hAnsi="Times New Roman" w:cs="Times New Roman"/>
-                <w:noProof/>
-                <w:webHidden/>
-                <w:sz w:val="28"/>
+                <w:rFonts w:cs="Times New Roman"/>
+                <w:noProof/>
+                <w:webHidden/>
                 <w:szCs w:val="28"/>
               </w:rPr>
               <w:fldChar w:fldCharType="separate"/>
             </w:r>
             <w:r>
               <w:rPr>
-                <w:rFonts w:ascii="Times New Roman" w:hAnsi="Times New Roman" w:cs="Times New Roman"/>
-                <w:noProof/>
-                <w:webHidden/>
-                <w:sz w:val="28"/>
+                <w:rFonts w:cs="Times New Roman"/>
+                <w:noProof/>
+                <w:webHidden/>
                 <w:szCs w:val="28"/>
               </w:rPr>
               <w:t>3</w:t>
             </w:r>
             <w:r>
               <w:rPr>
-                <w:rFonts w:ascii="Times New Roman" w:hAnsi="Times New Roman" w:cs="Times New Roman"/>
-                <w:noProof/>
-                <w:webHidden/>
-                <w:sz w:val="28"/>
+                <w:rFonts w:cs="Times New Roman"/>
+                <w:noProof/>
+                <w:webHidden/>
                 <w:szCs w:val="28"/>
               </w:rPr>
               <w:fldChar w:fldCharType="end"/>
@@ -1246,8 +1158,6 @@
             <w:tabs>
               <w:tab w:val="right" w:leader="dot" w:pos="9628"/>
             </w:tabs>
-            <w:spacing w:line="360" w:lineRule="auto"/>
-            <w:jc w:val="both"/>
             <w:rPr>
               <w:rFonts w:eastAsiaTheme="minorEastAsia"/>
               <w:noProof/>
@@ -1258,78 +1168,70 @@
             <w:r>
               <w:rPr>
                 <w:rStyle w:val="a4"/>
-                <w:rFonts w:ascii="Times New Roman" w:hAnsi="Times New Roman" w:cs="Times New Roman"/>
-                <w:noProof/>
-                <w:sz w:val="28"/>
+                <w:rFonts w:cs="Times New Roman"/>
+                <w:noProof/>
                 <w:szCs w:val="28"/>
               </w:rPr>
               <w:t>Тестирование</w:t>
             </w:r>
             <w:r>
               <w:rPr>
-                <w:rFonts w:ascii="Times New Roman" w:hAnsi="Times New Roman" w:cs="Times New Roman"/>
-                <w:noProof/>
-                <w:webHidden/>
-                <w:sz w:val="28"/>
+                <w:rFonts w:cs="Times New Roman"/>
+                <w:noProof/>
+                <w:webHidden/>
                 <w:szCs w:val="28"/>
               </w:rPr>
               <w:tab/>
             </w:r>
             <w:r>
               <w:rPr>
-                <w:rFonts w:ascii="Times New Roman" w:hAnsi="Times New Roman" w:cs="Times New Roman"/>
-                <w:noProof/>
-                <w:webHidden/>
-                <w:sz w:val="28"/>
+                <w:rFonts w:cs="Times New Roman"/>
+                <w:noProof/>
+                <w:webHidden/>
                 <w:szCs w:val="28"/>
               </w:rPr>
               <w:fldChar w:fldCharType="begin"/>
             </w:r>
             <w:r>
               <w:rPr>
-                <w:rFonts w:ascii="Times New Roman" w:hAnsi="Times New Roman" w:cs="Times New Roman"/>
-                <w:noProof/>
-                <w:webHidden/>
-                <w:sz w:val="28"/>
+                <w:rFonts w:cs="Times New Roman"/>
+                <w:noProof/>
+                <w:webHidden/>
                 <w:szCs w:val="28"/>
               </w:rPr>
               <w:instrText xml:space="preserve"> PAGEREF _Toc105018781 \h </w:instrText>
             </w:r>
             <w:r>
               <w:rPr>
-                <w:rFonts w:ascii="Times New Roman" w:hAnsi="Times New Roman" w:cs="Times New Roman"/>
-                <w:noProof/>
-                <w:webHidden/>
-                <w:sz w:val="28"/>
+                <w:rFonts w:cs="Times New Roman"/>
+                <w:noProof/>
+                <w:webHidden/>
                 <w:szCs w:val="28"/>
               </w:rPr>
             </w:r>
             <w:r>
               <w:rPr>
-                <w:rFonts w:ascii="Times New Roman" w:hAnsi="Times New Roman" w:cs="Times New Roman"/>
-                <w:noProof/>
-                <w:webHidden/>
-                <w:sz w:val="28"/>
+                <w:rFonts w:cs="Times New Roman"/>
+                <w:noProof/>
+                <w:webHidden/>
                 <w:szCs w:val="28"/>
               </w:rPr>
               <w:fldChar w:fldCharType="separate"/>
             </w:r>
             <w:r>
               <w:rPr>
-                <w:rFonts w:ascii="Times New Roman" w:hAnsi="Times New Roman" w:cs="Times New Roman"/>
-                <w:noProof/>
-                <w:webHidden/>
-                <w:sz w:val="28"/>
+                <w:rFonts w:cs="Times New Roman"/>
+                <w:noProof/>
+                <w:webHidden/>
                 <w:szCs w:val="28"/>
               </w:rPr>
               <w:t>5</w:t>
             </w:r>
             <w:r>
               <w:rPr>
-                <w:rFonts w:ascii="Times New Roman" w:hAnsi="Times New Roman" w:cs="Times New Roman"/>
-                <w:noProof/>
-                <w:webHidden/>
-                <w:sz w:val="28"/>
+                <w:rFonts w:cs="Times New Roman"/>
+                <w:noProof/>
+                <w:webHidden/>
                 <w:szCs w:val="28"/>
               </w:rPr>
               <w:fldChar w:fldCharType="end"/>
@@ -1339,15 +1241,11 @@
         <w:p>
           <w:pPr>
             <w:rPr>
-              <w:rFonts w:ascii="Times New Roman" w:hAnsi="Times New Roman"/>
-              <w:sz w:val="28"/>
               <w:szCs w:val="28"/>
             </w:rPr>
           </w:pPr>
           <w:r>
             <w:rPr>
-              <w:rFonts w:ascii="Times New Roman" w:hAnsi="Times New Roman"/>
-              <w:sz w:val="28"/>
               <w:szCs w:val="28"/>
             </w:rPr>
             <w:fldChar w:fldCharType="end"/>
@@ -1357,39 +1255,8 @@
     </w:sdt>
     <w:p>
       <w:pPr>
-        <w:spacing w:line="360" w:lineRule="auto"/>
-        <w:jc w:val="center"/>
-        <w:rPr>
-          <w:rFonts w:ascii="Times New Roman" w:hAnsi="Times New Roman"/>
-          <w:b/>
-          <w:bCs/>
-          <w:sz w:val="28"/>
-          <w:szCs w:val="28"/>
-        </w:rPr>
-      </w:pPr>
-    </w:p>
-    <w:p>
-      <w:pPr>
-        <w:spacing w:after="160" w:line="259" w:lineRule="auto"/>
-        <w:rPr>
-          <w:rFonts w:ascii="Times New Roman" w:hAnsi="Times New Roman"/>
-          <w:sz w:val="28"/>
-          <w:szCs w:val="28"/>
-        </w:rPr>
-      </w:pPr>
-      <w:r>
-        <w:rPr>
-          <w:rFonts w:ascii="Times New Roman" w:hAnsi="Times New Roman"/>
-          <w:sz w:val="28"/>
-          <w:szCs w:val="28"/>
-        </w:rPr>
-        <w:br w:type="page"/>
-      </w:r>
-    </w:p>
-    <w:p>
-      <w:pPr>
         <w:pStyle w:val="10"/>
-        <w:spacing w:line="360" w:lineRule="auto"/>
+        <w:pageBreakBefore/>
         <w:jc w:val="center"/>
         <w:rPr>
           <w:rFonts w:ascii="Times New Roman" w:hAnsi="Times New Roman"/>
@@ -1398,7 +1265,7 @@
           <w:color w:val="auto"/>
         </w:rPr>
       </w:pPr>
-      <w:bookmarkStart w:id="1" w:name="_Toc105018774"/>
+      <w:bookmarkStart w:id="0" w:name="_Toc105018774"/>
       <w:r>
         <w:rPr>
           <w:rFonts w:ascii="Times New Roman" w:hAnsi="Times New Roman"/>
@@ -1407,21 +1274,37 @@
           <w:szCs w:val="32"/>
         </w:rPr>
         <w:lastRenderedPageBreak/>
-        <w:t>ЗАДАНИЕ</w:t>
+        <w:t>З</w:t>
       </w:r>
       <w:r>
         <w:rPr>
           <w:rFonts w:ascii="Times New Roman" w:hAnsi="Times New Roman"/>
           <w:color w:val="auto"/>
+          <w:sz w:val="32"/>
+          <w:szCs w:val="32"/>
+        </w:rPr>
+        <w:t>АДАНИЕ</w:t>
+      </w:r>
+      <w:r>
+        <w:rPr>
+          <w:rFonts w:ascii="Times New Roman" w:hAnsi="Times New Roman"/>
+          <w:color w:val="auto"/>
         </w:rPr>
         <w:t xml:space="preserve"> №1</w:t>
       </w:r>
-      <w:bookmarkEnd w:id="1"/>
+      <w:bookmarkEnd w:id="0"/>
+      <w:r>
+        <w:rPr>
+          <w:rFonts w:ascii="Times New Roman" w:hAnsi="Times New Roman"/>
+          <w:color w:val="auto"/>
+        </w:rPr>
+        <w:t> – 6.4 (7)</w:t>
+      </w:r>
     </w:p>
     <w:p>
       <w:pPr>
         <w:pStyle w:val="2"/>
-        <w:spacing w:before="360" w:after="240" w:line="360" w:lineRule="auto"/>
+        <w:spacing w:before="360" w:after="240"/>
         <w:jc w:val="center"/>
         <w:rPr>
           <w:rFonts w:ascii="Times New Roman" w:hAnsi="Times New Roman"/>
@@ -1432,7 +1315,7 @@
           <w:szCs w:val="28"/>
         </w:rPr>
       </w:pPr>
-      <w:bookmarkStart w:id="2" w:name="_Toc105018775"/>
+      <w:bookmarkStart w:id="1" w:name="_Toc105018775"/>
       <w:r>
         <w:rPr>
           <w:rFonts w:ascii="Times New Roman" w:hAnsi="Times New Roman"/>
@@ -1442,7 +1325,7 @@
         </w:rPr>
         <w:t>Условие</w:t>
       </w:r>
-      <w:bookmarkEnd w:id="2"/>
+      <w:bookmarkEnd w:id="1"/>
       <w:r>
         <w:rPr>
           <w:rFonts w:ascii="Times New Roman" w:hAnsi="Times New Roman"/>
@@ -1455,51 +1338,51 @@
     </w:p>
     <w:p>
       <w:pPr>
-        <w:spacing w:line="360" w:lineRule="auto"/>
         <w:ind w:firstLine="567"/>
-        <w:jc w:val="both"/>
-        <w:rPr>
-          <w:rFonts w:ascii="Times New Roman" w:hAnsi="Times New Roman"/>
-          <w:sz w:val="28"/>
-          <w:szCs w:val="28"/>
-        </w:rPr>
-      </w:pPr>
-      <w:r>
-        <w:rPr>
-          <w:rFonts w:ascii="Times New Roman" w:hAnsi="Times New Roman"/>
-          <w:sz w:val="28"/>
-          <w:szCs w:val="28"/>
-        </w:rPr>
-        <w:t xml:space="preserve">Написать программу на языке Python, </w:t>
-      </w:r>
-      <w:r>
-        <w:rPr>
-          <w:rFonts w:ascii="Times New Roman" w:hAnsi="Times New Roman"/>
-          <w:sz w:val="28"/>
+        <w:rPr>
+          <w:szCs w:val="28"/>
+        </w:rPr>
+      </w:pPr>
+      <w:r>
+        <w:rPr>
+          <w:szCs w:val="28"/>
+        </w:rPr>
+        <w:t xml:space="preserve">Написать программу на языке </w:t>
+      </w:r>
+      <w:proofErr w:type="spellStart"/>
+      <w:r>
+        <w:rPr>
+          <w:szCs w:val="28"/>
+        </w:rPr>
+        <w:t>Python</w:t>
+      </w:r>
+      <w:proofErr w:type="spellEnd"/>
+      <w:r>
+        <w:rPr>
+          <w:szCs w:val="28"/>
+        </w:rPr>
+        <w:t xml:space="preserve">, </w:t>
+      </w:r>
+      <w:r>
+        <w:rPr>
           <w:szCs w:val="28"/>
         </w:rPr>
         <w:t>для решения следующей задачи</w:t>
       </w:r>
       <w:r>
         <w:rPr>
-          <w:rFonts w:ascii="Times New Roman" w:hAnsi="Times New Roman"/>
-          <w:sz w:val="28"/>
           <w:szCs w:val="28"/>
         </w:rPr>
         <w:t>:</w:t>
       </w:r>
       <w:r>
         <w:rPr>
-          <w:rFonts w:ascii="Times New Roman" w:hAnsi="Times New Roman"/>
-          <w:sz w:val="28"/>
           <w:szCs w:val="28"/>
         </w:rPr>
         <w:t xml:space="preserve"> </w:t>
       </w:r>
       <w:r>
         <w:rPr>
-          <w:rFonts w:ascii="Times New Roman" w:hAnsi="Times New Roman"/>
-          <w:sz w:val="28"/>
           <w:szCs w:val="28"/>
         </w:rPr>
         <w:t>Удалить из текста все цифры. Подсчитать количество удаленных цифр.</w:t>
@@ -1508,7 +1391,7 @@
     <w:p>
       <w:pPr>
         <w:pStyle w:val="2"/>
-        <w:spacing w:before="360" w:after="240" w:line="360" w:lineRule="auto"/>
+        <w:spacing w:before="360" w:after="240"/>
         <w:jc w:val="center"/>
         <w:rPr>
           <w:rFonts w:ascii="Times New Roman" w:hAnsi="Times New Roman"/>
@@ -1519,7 +1402,7 @@
           <w:szCs w:val="28"/>
         </w:rPr>
       </w:pPr>
-      <w:bookmarkStart w:id="3" w:name="_Toc105018776"/>
+      <w:bookmarkStart w:id="2" w:name="_Toc105018776"/>
       <w:r>
         <w:rPr>
           <w:rFonts w:ascii="Times New Roman" w:hAnsi="Times New Roman"/>
@@ -1538,7 +1421,7 @@
         </w:rPr>
         <w:t>рограмм</w:t>
       </w:r>
-      <w:bookmarkEnd w:id="3"/>
+      <w:bookmarkEnd w:id="2"/>
       <w:r>
         <w:rPr>
           <w:rFonts w:ascii="Times New Roman" w:hAnsi="Times New Roman"/>
@@ -1551,35 +1434,25 @@
     </w:p>
     <w:p>
       <w:pPr>
-        <w:spacing w:line="360" w:lineRule="auto"/>
         <w:ind w:firstLine="567"/>
-        <w:jc w:val="both"/>
-        <w:rPr>
-          <w:rFonts w:ascii="Times New Roman" w:hAnsi="Times New Roman"/>
-          <w:sz w:val="28"/>
-          <w:szCs w:val="28"/>
-        </w:rPr>
-      </w:pPr>
-      <w:r>
-        <w:rPr>
-          <w:rFonts w:ascii="Times New Roman" w:hAnsi="Times New Roman"/>
-          <w:sz w:val="28"/>
+        <w:rPr>
+          <w:szCs w:val="28"/>
+        </w:rPr>
+      </w:pPr>
+      <w:r>
+        <w:rPr>
           <w:szCs w:val="28"/>
         </w:rPr>
         <w:t xml:space="preserve">В начале программы пользователю необходимо ввести </w:t>
       </w:r>
       <w:r>
         <w:rPr>
-          <w:rFonts w:ascii="Times New Roman" w:hAnsi="Times New Roman"/>
-          <w:sz w:val="28"/>
           <w:szCs w:val="28"/>
         </w:rPr>
         <w:t>текст</w:t>
       </w:r>
       <w:r>
         <w:rPr>
-          <w:rFonts w:ascii="Times New Roman" w:hAnsi="Times New Roman"/>
-          <w:sz w:val="28"/>
           <w:szCs w:val="28"/>
         </w:rPr>
         <w:t xml:space="preserve">. </w:t>
@@ -1587,35 +1460,25 @@
     </w:p>
     <w:p>
       <w:pPr>
-        <w:spacing w:line="360" w:lineRule="auto"/>
         <w:ind w:firstLine="567"/>
-        <w:jc w:val="both"/>
-        <w:rPr>
-          <w:rFonts w:ascii="Times New Roman" w:hAnsi="Times New Roman"/>
-          <w:sz w:val="28"/>
-          <w:szCs w:val="28"/>
-        </w:rPr>
-      </w:pPr>
-      <w:r>
-        <w:rPr>
-          <w:rFonts w:ascii="Times New Roman" w:hAnsi="Times New Roman"/>
-          <w:sz w:val="28"/>
+        <w:rPr>
+          <w:szCs w:val="28"/>
+        </w:rPr>
+      </w:pPr>
+      <w:r>
+        <w:rPr>
           <w:szCs w:val="28"/>
         </w:rPr>
         <w:t xml:space="preserve">Затем </w:t>
       </w:r>
       <w:r>
         <w:rPr>
-          <w:rFonts w:ascii="Times New Roman" w:hAnsi="Times New Roman"/>
-          <w:sz w:val="28"/>
           <w:szCs w:val="28"/>
         </w:rPr>
         <w:t xml:space="preserve">происходит перебор всех цифр от 0 до 9, к счётчику </w:t>
       </w:r>
       <w:r>
         <w:rPr>
-          <w:rFonts w:ascii="Times New Roman" w:hAnsi="Times New Roman"/>
-          <w:sz w:val="28"/>
           <w:szCs w:val="28"/>
           <w:lang w:val="en-US"/>
         </w:rPr>
@@ -1623,48 +1486,36 @@
       </w:r>
       <w:r>
         <w:rPr>
-          <w:rFonts w:ascii="Times New Roman" w:hAnsi="Times New Roman"/>
-          <w:sz w:val="28"/>
           <w:szCs w:val="28"/>
         </w:rPr>
         <w:t xml:space="preserve"> </w:t>
       </w:r>
       <w:r>
         <w:rPr>
-          <w:rFonts w:ascii="Times New Roman" w:hAnsi="Times New Roman"/>
-          <w:sz w:val="28"/>
           <w:szCs w:val="28"/>
         </w:rPr>
         <w:t>прибавляется количество нахождений</w:t>
       </w:r>
       <w:r>
         <w:rPr>
-          <w:rFonts w:ascii="Times New Roman" w:hAnsi="Times New Roman"/>
-          <w:sz w:val="28"/>
           <w:szCs w:val="28"/>
         </w:rPr>
         <w:t xml:space="preserve"> выбранной цифры, а затем эта цифра удаляется из всего текста с помощью ком</w:t>
       </w:r>
       <w:r>
         <w:rPr>
-          <w:rFonts w:ascii="Times New Roman" w:hAnsi="Times New Roman"/>
-          <w:sz w:val="28"/>
           <w:szCs w:val="28"/>
         </w:rPr>
         <w:t>а</w:t>
       </w:r>
       <w:r>
         <w:rPr>
-          <w:rFonts w:ascii="Times New Roman" w:hAnsi="Times New Roman"/>
-          <w:sz w:val="28"/>
           <w:szCs w:val="28"/>
         </w:rPr>
         <w:t xml:space="preserve">нды </w:t>
       </w:r>
       <w:r>
         <w:rPr>
-          <w:rFonts w:ascii="Times New Roman" w:hAnsi="Times New Roman"/>
-          <w:sz w:val="28"/>
           <w:szCs w:val="28"/>
           <w:lang w:val="en-US"/>
         </w:rPr>
@@ -1672,24 +1523,18 @@
       </w:r>
       <w:r>
         <w:rPr>
-          <w:rFonts w:ascii="Times New Roman" w:hAnsi="Times New Roman"/>
-          <w:sz w:val="28"/>
           <w:szCs w:val="28"/>
         </w:rPr>
         <w:t>.</w:t>
       </w:r>
       <w:r>
         <w:rPr>
-          <w:rFonts w:ascii="Times New Roman" w:hAnsi="Times New Roman"/>
-          <w:sz w:val="28"/>
           <w:szCs w:val="28"/>
         </w:rPr>
         <w:t xml:space="preserve"> После завершения цикла на экран выводится полученная строка</w:t>
       </w:r>
       <w:r>
         <w:rPr>
-          <w:rFonts w:ascii="Times New Roman" w:hAnsi="Times New Roman"/>
-          <w:sz w:val="28"/>
           <w:szCs w:val="28"/>
         </w:rPr>
         <w:t>.</w:t>
@@ -1697,23 +1542,18 @@
     </w:p>
     <w:p>
       <w:pPr>
-        <w:spacing w:line="360" w:lineRule="auto"/>
         <w:ind w:firstLine="567"/>
         <w:jc w:val="right"/>
         <w:rPr>
-          <w:rFonts w:ascii="Times New Roman" w:hAnsi="Times New Roman"/>
           <w:b/>
           <w:bCs/>
-          <w:sz w:val="28"/>
-          <w:szCs w:val="28"/>
-        </w:rPr>
-      </w:pPr>
-      <w:r>
-        <w:rPr>
-          <w:rFonts w:ascii="Times New Roman" w:hAnsi="Times New Roman"/>
+          <w:szCs w:val="28"/>
+        </w:rPr>
+      </w:pPr>
+      <w:r>
+        <w:rPr>
           <w:b/>
           <w:bCs/>
-          <w:sz w:val="28"/>
           <w:szCs w:val="28"/>
         </w:rPr>
         <w:t>Листинг 1</w:t>
@@ -1721,33 +1561,29 @@
     </w:p>
     <w:p>
       <w:pPr>
-        <w:spacing w:line="360" w:lineRule="auto"/>
         <w:ind w:firstLine="567"/>
         <w:jc w:val="center"/>
         <w:rPr>
-          <w:rFonts w:ascii="Times New Roman" w:hAnsi="Times New Roman" w:cs="Times New Roman"/>
+          <w:rFonts w:cs="Times New Roman"/>
           <w:b/>
           <w:i/>
-          <w:sz w:val="28"/>
-          <w:szCs w:val="28"/>
-        </w:rPr>
-      </w:pPr>
-      <w:r>
-        <w:rPr>
-          <w:rFonts w:ascii="Times New Roman" w:hAnsi="Times New Roman" w:cs="Times New Roman"/>
+          <w:szCs w:val="28"/>
+        </w:rPr>
+      </w:pPr>
+      <w:r>
+        <w:rPr>
+          <w:rFonts w:cs="Times New Roman"/>
           <w:b/>
           <w:i/>
-          <w:sz w:val="28"/>
           <w:szCs w:val="28"/>
         </w:rPr>
         <w:t xml:space="preserve">Применение программы к строке </w:t>
       </w:r>
       <w:r>
         <w:rPr>
-          <w:rFonts w:ascii="Times New Roman" w:hAnsi="Times New Roman" w:cs="Times New Roman"/>
+          <w:rFonts w:cs="Times New Roman"/>
           <w:b/>
           <w:i/>
-          <w:sz w:val="28"/>
           <w:szCs w:val="28"/>
           <w:lang w:val="en-US"/>
         </w:rPr>
@@ -1756,456 +1592,382 @@
     </w:p>
     <w:p>
       <w:pPr>
-        <w:pStyle w:val="af"/>
-        <w:pBdr>
-          <w:top w:val="single" w:sz="4" w:space="1" w:color="auto"/>
-          <w:left w:val="single" w:sz="4" w:space="4" w:color="auto"/>
-          <w:bottom w:val="single" w:sz="4" w:space="1" w:color="auto"/>
-          <w:right w:val="single" w:sz="4" w:space="4" w:color="auto"/>
-        </w:pBdr>
-        <w:spacing w:after="0"/>
-        <w:rPr>
-          <w:lang w:val="ru-RU"/>
-        </w:rPr>
-      </w:pPr>
-      <w:r>
-        <w:rPr>
-          <w:lang w:val="ru-RU"/>
-        </w:rPr>
+        <w:pStyle w:val="aff"/>
+        <w:ind w:firstLine="0"/>
+      </w:pPr>
+      <w:bookmarkStart w:id="3" w:name="_Toc105018777"/>
+      <w:r>
         <w:t>#Ввод строки</w:t>
       </w:r>
     </w:p>
     <w:p>
       <w:pPr>
-        <w:pStyle w:val="af"/>
-        <w:pBdr>
-          <w:top w:val="single" w:sz="4" w:space="1" w:color="auto"/>
-          <w:left w:val="single" w:sz="4" w:space="4" w:color="auto"/>
-          <w:bottom w:val="single" w:sz="4" w:space="1" w:color="auto"/>
-          <w:right w:val="single" w:sz="4" w:space="4" w:color="auto"/>
-        </w:pBdr>
-        <w:spacing w:after="0"/>
-        <w:rPr>
-          <w:lang w:val="ru-RU"/>
-        </w:rPr>
-      </w:pPr>
-      <w:r>
-        <w:t>s</w:t>
-      </w:r>
-      <w:r>
-        <w:rPr>
-          <w:lang w:val="ru-RU"/>
-        </w:rPr>
-        <w:t>=''</w:t>
-      </w:r>
-    </w:p>
-    <w:p>
-      <w:pPr>
-        <w:pStyle w:val="af"/>
-        <w:pBdr>
-          <w:top w:val="single" w:sz="4" w:space="1" w:color="auto"/>
-          <w:left w:val="single" w:sz="4" w:space="4" w:color="auto"/>
-          <w:bottom w:val="single" w:sz="4" w:space="1" w:color="auto"/>
-          <w:right w:val="single" w:sz="4" w:space="4" w:color="auto"/>
-        </w:pBdr>
-        <w:spacing w:after="0"/>
-        <w:rPr>
-          <w:lang w:val="ru-RU"/>
-        </w:rPr>
-      </w:pPr>
-      <w:r>
-        <w:rPr>
-          <w:lang w:val="ru-RU"/>
-        </w:rPr>
-        <w:t>#</w:t>
-      </w:r>
-      <w:r>
-        <w:rPr>
-          <w:lang w:val="ru-RU"/>
-        </w:rPr>
-        <w:t>Проверка</w:t>
-      </w:r>
-      <w:r>
-        <w:rPr>
-          <w:lang w:val="ru-RU"/>
-        </w:rPr>
+        <w:pStyle w:val="aff"/>
+      </w:pPr>
+    </w:p>
+    <w:p>
+      <w:pPr>
+        <w:pStyle w:val="aff"/>
+        <w:ind w:firstLine="0"/>
+      </w:pPr>
+      <w:r>
+        <w:t>#Проверка ввода</w:t>
+      </w:r>
+    </w:p>
+    <w:p>
+      <w:pPr>
+        <w:pStyle w:val="aff"/>
+        <w:ind w:firstLine="0"/>
+      </w:pPr>
+      <w:proofErr w:type="spellStart"/>
+      <w:r>
+        <w:t>while</w:t>
+      </w:r>
+      <w:proofErr w:type="spellEnd"/>
+      <w:r>
+        <w:t xml:space="preserve"> 1:</w:t>
+      </w:r>
+    </w:p>
+    <w:p>
+      <w:pPr>
+        <w:pStyle w:val="aff"/>
+      </w:pPr>
+      <w:r>
+        <w:t xml:space="preserve">s = </w:t>
+      </w:r>
+      <w:proofErr w:type="spellStart"/>
+      <w:r>
+        <w:t>str</w:t>
+      </w:r>
+      <w:proofErr w:type="spellEnd"/>
+      <w:r>
+        <w:t>(</w:t>
+      </w:r>
+      <w:proofErr w:type="spellStart"/>
+      <w:r>
+        <w:t>input</w:t>
+      </w:r>
+      <w:proofErr w:type="spellEnd"/>
+      <w:r>
+        <w:t>("Введите строку</w:t>
+      </w:r>
+      <w:proofErr w:type="gramStart"/>
+      <w:r>
+        <w:t>: "</w:t>
+      </w:r>
+      <w:proofErr w:type="gramEnd"/>
+      <w:r>
+        <w:t>))</w:t>
+      </w:r>
+    </w:p>
+    <w:p>
+      <w:pPr>
+        <w:pStyle w:val="aff"/>
+      </w:pPr>
+      <w:proofErr w:type="spellStart"/>
+      <w:r>
+        <w:t>if</w:t>
+      </w:r>
+      <w:proofErr w:type="spellEnd"/>
+      <w:r>
+        <w:t xml:space="preserve"> s:</w:t>
+      </w:r>
+    </w:p>
+    <w:p>
+      <w:pPr>
+        <w:pStyle w:val="aff"/>
+      </w:pPr>
+      <w:r>
+        <w:t xml:space="preserve">    </w:t>
+      </w:r>
+      <w:proofErr w:type="spellStart"/>
+      <w:r>
+        <w:t>break</w:t>
+      </w:r>
+      <w:proofErr w:type="spellEnd"/>
+    </w:p>
+    <w:p>
+      <w:pPr>
+        <w:pStyle w:val="aff"/>
+        <w:ind w:firstLine="0"/>
+      </w:pPr>
+      <w:r>
+        <w:t>#Инициализация счётчика</w:t>
+      </w:r>
+    </w:p>
+    <w:p>
+      <w:pPr>
+        <w:pStyle w:val="aff"/>
+        <w:ind w:firstLine="0"/>
+      </w:pPr>
+      <w:proofErr w:type="spellStart"/>
+      <w:r>
+        <w:t>count</w:t>
+      </w:r>
+      <w:proofErr w:type="spellEnd"/>
+      <w:r>
+        <w:t xml:space="preserve"> = 0</w:t>
+      </w:r>
+    </w:p>
+    <w:p>
+      <w:pPr>
+        <w:pStyle w:val="aff"/>
+        <w:ind w:firstLine="0"/>
+      </w:pPr>
+      <w:r>
+        <w:t>#Перебор всех цифр</w:t>
+      </w:r>
+    </w:p>
+    <w:p>
+      <w:pPr>
+        <w:pStyle w:val="aff"/>
+        <w:ind w:firstLine="0"/>
+      </w:pPr>
+      <w:proofErr w:type="spellStart"/>
+      <w:r>
+        <w:t>for</w:t>
+      </w:r>
+      <w:proofErr w:type="spellEnd"/>
+      <w:r>
+        <w:t xml:space="preserve"> i </w:t>
+      </w:r>
+      <w:proofErr w:type="spellStart"/>
+      <w:r>
+        <w:t>in</w:t>
+      </w:r>
+      <w:proofErr w:type="spellEnd"/>
+      <w:r>
         <w:t xml:space="preserve"> </w:t>
       </w:r>
-      <w:r>
-        <w:rPr>
-          <w:lang w:val="ru-RU"/>
-        </w:rPr>
-        <w:t>ввода</w:t>
-      </w:r>
-    </w:p>
-    <w:p>
-      <w:pPr>
-        <w:pStyle w:val="af"/>
-        <w:pBdr>
-          <w:top w:val="single" w:sz="4" w:space="1" w:color="auto"/>
-          <w:left w:val="single" w:sz="4" w:space="4" w:color="auto"/>
-          <w:bottom w:val="single" w:sz="4" w:space="1" w:color="auto"/>
-          <w:right w:val="single" w:sz="4" w:space="4" w:color="auto"/>
-        </w:pBdr>
-        <w:spacing w:after="0"/>
-      </w:pPr>
-      <w:r>
-        <w:t>while(len(s)==0):</w:t>
-      </w:r>
-    </w:p>
-    <w:p>
-      <w:pPr>
-        <w:pStyle w:val="af"/>
-        <w:pBdr>
-          <w:top w:val="single" w:sz="4" w:space="1" w:color="auto"/>
-          <w:left w:val="single" w:sz="4" w:space="4" w:color="auto"/>
-          <w:bottom w:val="single" w:sz="4" w:space="1" w:color="auto"/>
-          <w:right w:val="single" w:sz="4" w:space="4" w:color="auto"/>
-        </w:pBdr>
-        <w:spacing w:after="0"/>
-        <w:ind w:firstLine="708"/>
-      </w:pPr>
-      <w:r>
-        <w:t>s</w:t>
-      </w:r>
-      <w:r>
-        <w:t xml:space="preserve"> = </w:t>
-      </w:r>
-      <w:r>
+      <w:proofErr w:type="spellStart"/>
+      <w:r>
+        <w:t>range</w:t>
+      </w:r>
+      <w:proofErr w:type="spellEnd"/>
+      <w:r>
+        <w:t>(10):</w:t>
+      </w:r>
+    </w:p>
+    <w:p>
+      <w:pPr>
+        <w:pStyle w:val="aff"/>
+      </w:pPr>
+      <w:r>
+        <w:t>#Увеличение счётчика на количество найденных цифр</w:t>
+      </w:r>
+    </w:p>
+    <w:p>
+      <w:pPr>
+        <w:pStyle w:val="aff"/>
+        <w:rPr>
+          <w:lang w:val="en-US"/>
+        </w:rPr>
+      </w:pPr>
+      <w:proofErr w:type="gramStart"/>
+      <w:r>
+        <w:rPr>
+          <w:lang w:val="en-US"/>
+        </w:rPr>
+        <w:t>count</w:t>
+      </w:r>
+      <w:proofErr w:type="gramEnd"/>
+      <w:r>
+        <w:rPr>
+          <w:lang w:val="en-US"/>
+        </w:rPr>
+        <w:t>+=</w:t>
+      </w:r>
+      <w:proofErr w:type="spellStart"/>
+      <w:r>
+        <w:rPr>
+          <w:lang w:val="en-US"/>
+        </w:rPr>
+        <w:t>s.count</w:t>
+      </w:r>
+      <w:proofErr w:type="spellEnd"/>
+      <w:r>
+        <w:rPr>
+          <w:lang w:val="en-US"/>
+        </w:rPr>
+        <w:t>(</w:t>
+      </w:r>
+      <w:proofErr w:type="spellStart"/>
+      <w:r>
+        <w:rPr>
+          <w:lang w:val="en-US"/>
+        </w:rPr>
         <w:t>str</w:t>
       </w:r>
-      <w:r>
+      <w:proofErr w:type="spellEnd"/>
+      <w:r>
+        <w:rPr>
+          <w:lang w:val="en-US"/>
+        </w:rPr>
+        <w:t>(i))</w:t>
+      </w:r>
+    </w:p>
+    <w:p>
+      <w:pPr>
+        <w:pStyle w:val="aff"/>
+      </w:pPr>
+      <w:r>
+        <w:t>#Удаление цифр из строки</w:t>
+      </w:r>
+    </w:p>
+    <w:p>
+      <w:pPr>
+        <w:pStyle w:val="aff"/>
+        <w:rPr>
+          <w:lang w:val="en-US"/>
+        </w:rPr>
+      </w:pPr>
+      <w:r>
+        <w:rPr>
+          <w:lang w:val="en-US"/>
+        </w:rPr>
+        <w:t xml:space="preserve">s = </w:t>
+      </w:r>
+      <w:proofErr w:type="spellStart"/>
+      <w:proofErr w:type="gramStart"/>
+      <w:r>
+        <w:rPr>
+          <w:lang w:val="en-US"/>
+        </w:rPr>
+        <w:t>s.replace</w:t>
+      </w:r>
+      <w:proofErr w:type="spellEnd"/>
+      <w:r>
+        <w:rPr>
+          <w:lang w:val="en-US"/>
+        </w:rPr>
         <w:t>(</w:t>
       </w:r>
-      <w:r>
-        <w:t>input</w:t>
-      </w:r>
-      <w:r>
-        <w:t>("</w:t>
-      </w:r>
-      <w:r>
-        <w:rPr>
-          <w:lang w:val="ru-RU"/>
-        </w:rPr>
-        <w:t>Введите</w:t>
-      </w:r>
-      <w:r>
-        <w:t xml:space="preserve"> </w:t>
-      </w:r>
-      <w:r>
-        <w:rPr>
-          <w:lang w:val="ru-RU"/>
-        </w:rPr>
-        <w:t>строку</w:t>
-      </w:r>
-      <w:r>
-        <w:t>: "))</w:t>
-      </w:r>
-    </w:p>
-    <w:p>
-      <w:pPr>
-        <w:pStyle w:val="af"/>
-        <w:pBdr>
-          <w:top w:val="single" w:sz="4" w:space="1" w:color="auto"/>
-          <w:left w:val="single" w:sz="4" w:space="4" w:color="auto"/>
-          <w:bottom w:val="single" w:sz="4" w:space="1" w:color="auto"/>
-          <w:right w:val="single" w:sz="4" w:space="4" w:color="auto"/>
-        </w:pBdr>
-        <w:spacing w:after="0"/>
-        <w:rPr>
-          <w:lang w:val="ru-RU"/>
-        </w:rPr>
-      </w:pPr>
-      <w:r>
-        <w:rPr>
-          <w:lang w:val="ru-RU"/>
-        </w:rPr>
-        <w:t>#Инициализация счётчика</w:t>
-      </w:r>
-    </w:p>
-    <w:p>
-      <w:pPr>
-        <w:pStyle w:val="af"/>
-        <w:pBdr>
-          <w:top w:val="single" w:sz="4" w:space="1" w:color="auto"/>
-          <w:left w:val="single" w:sz="4" w:space="4" w:color="auto"/>
-          <w:bottom w:val="single" w:sz="4" w:space="1" w:color="auto"/>
-          <w:right w:val="single" w:sz="4" w:space="4" w:color="auto"/>
-        </w:pBdr>
-        <w:spacing w:after="0"/>
-        <w:rPr>
-          <w:lang w:val="ru-RU"/>
-        </w:rPr>
-      </w:pPr>
+      <w:proofErr w:type="spellStart"/>
+      <w:proofErr w:type="gramEnd"/>
+      <w:r>
+        <w:rPr>
+          <w:lang w:val="en-US"/>
+        </w:rPr>
+        <w:t>str</w:t>
+      </w:r>
+      <w:proofErr w:type="spellEnd"/>
+      <w:r>
+        <w:rPr>
+          <w:lang w:val="en-US"/>
+        </w:rPr>
+        <w:t>(i),'')</w:t>
+      </w:r>
+    </w:p>
+    <w:p>
+      <w:pPr>
+        <w:pStyle w:val="aff"/>
+        <w:rPr>
+          <w:lang w:val="en-US"/>
+        </w:rPr>
+      </w:pPr>
+    </w:p>
+    <w:p>
+      <w:pPr>
+        <w:pStyle w:val="aff"/>
+        <w:ind w:firstLine="0"/>
+      </w:pPr>
+      <w:r>
+        <w:t>#Вывод результата</w:t>
+      </w:r>
+    </w:p>
+    <w:p>
+      <w:pPr>
+        <w:pStyle w:val="aff"/>
+        <w:ind w:firstLine="0"/>
+      </w:pPr>
+      <w:proofErr w:type="spellStart"/>
+      <w:r>
+        <w:t>if</w:t>
+      </w:r>
+      <w:proofErr w:type="spellEnd"/>
+      <w:r>
+        <w:t>(</w:t>
+      </w:r>
+      <w:proofErr w:type="spellStart"/>
       <w:r>
         <w:t>count</w:t>
       </w:r>
-      <w:r>
-        <w:rPr>
-          <w:lang w:val="ru-RU"/>
-        </w:rPr>
-        <w:t xml:space="preserve"> = 0</w:t>
-      </w:r>
-    </w:p>
-    <w:p>
-      <w:pPr>
-        <w:pStyle w:val="af"/>
-        <w:pBdr>
-          <w:top w:val="single" w:sz="4" w:space="1" w:color="auto"/>
-          <w:left w:val="single" w:sz="4" w:space="4" w:color="auto"/>
-          <w:bottom w:val="single" w:sz="4" w:space="1" w:color="auto"/>
-          <w:right w:val="single" w:sz="4" w:space="4" w:color="auto"/>
-        </w:pBdr>
-        <w:spacing w:after="0"/>
-        <w:rPr>
-          <w:lang w:val="ru-RU"/>
-        </w:rPr>
-      </w:pPr>
-      <w:r>
-        <w:rPr>
-          <w:lang w:val="ru-RU"/>
-        </w:rPr>
-        <w:t>#Перебор всех цифр</w:t>
-      </w:r>
-    </w:p>
-    <w:p>
-      <w:pPr>
-        <w:pStyle w:val="af"/>
-        <w:pBdr>
-          <w:top w:val="single" w:sz="4" w:space="1" w:color="auto"/>
-          <w:left w:val="single" w:sz="4" w:space="4" w:color="auto"/>
-          <w:bottom w:val="single" w:sz="4" w:space="1" w:color="auto"/>
-          <w:right w:val="single" w:sz="4" w:space="4" w:color="auto"/>
-        </w:pBdr>
-        <w:spacing w:after="0"/>
-        <w:rPr>
-          <w:lang w:val="ru-RU"/>
-        </w:rPr>
-      </w:pPr>
-      <w:r>
-        <w:t>for</w:t>
-      </w:r>
-      <w:r>
-        <w:rPr>
-          <w:lang w:val="ru-RU"/>
-        </w:rPr>
-        <w:t xml:space="preserve"> </w:t>
-      </w:r>
-      <w:r>
-        <w:t>i</w:t>
-      </w:r>
-      <w:r>
-        <w:rPr>
-          <w:lang w:val="ru-RU"/>
-        </w:rPr>
-        <w:t xml:space="preserve"> </w:t>
-      </w:r>
-      <w:r>
-        <w:t>in</w:t>
-      </w:r>
-      <w:r>
-        <w:rPr>
-          <w:lang w:val="ru-RU"/>
-        </w:rPr>
-        <w:t xml:space="preserve"> </w:t>
-      </w:r>
-      <w:r>
-        <w:t>range</w:t>
-      </w:r>
-      <w:r>
-        <w:rPr>
-          <w:lang w:val="ru-RU"/>
-        </w:rPr>
-        <w:t>(10):</w:t>
-      </w:r>
-    </w:p>
-    <w:p>
-      <w:pPr>
-        <w:pStyle w:val="af"/>
-        <w:pBdr>
-          <w:top w:val="single" w:sz="4" w:space="1" w:color="auto"/>
-          <w:left w:val="single" w:sz="4" w:space="4" w:color="auto"/>
-          <w:bottom w:val="single" w:sz="4" w:space="1" w:color="auto"/>
-          <w:right w:val="single" w:sz="4" w:space="4" w:color="auto"/>
-        </w:pBdr>
-        <w:spacing w:after="0"/>
-        <w:ind w:firstLine="708"/>
-        <w:rPr>
-          <w:lang w:val="ru-RU"/>
-        </w:rPr>
-      </w:pPr>
-      <w:r>
-        <w:rPr>
-          <w:lang w:val="ru-RU"/>
-        </w:rPr>
-        <w:t>#Увеличение счётчика на количество найденных цифр</w:t>
-      </w:r>
-    </w:p>
-    <w:p>
-      <w:pPr>
-        <w:pStyle w:val="af"/>
-        <w:pBdr>
-          <w:top w:val="single" w:sz="4" w:space="1" w:color="auto"/>
-          <w:left w:val="single" w:sz="4" w:space="4" w:color="auto"/>
-          <w:bottom w:val="single" w:sz="4" w:space="1" w:color="auto"/>
-          <w:right w:val="single" w:sz="4" w:space="4" w:color="auto"/>
-        </w:pBdr>
-        <w:spacing w:after="0"/>
-        <w:ind w:firstLine="708"/>
-      </w:pPr>
-      <w:r>
-        <w:t>count+=s.count(str(i))</w:t>
-      </w:r>
-    </w:p>
-    <w:p>
-      <w:pPr>
-        <w:pStyle w:val="af"/>
-        <w:pBdr>
-          <w:top w:val="single" w:sz="4" w:space="1" w:color="auto"/>
-          <w:left w:val="single" w:sz="4" w:space="4" w:color="auto"/>
-          <w:bottom w:val="single" w:sz="4" w:space="1" w:color="auto"/>
-          <w:right w:val="single" w:sz="4" w:space="4" w:color="auto"/>
-        </w:pBdr>
-        <w:spacing w:after="0"/>
-        <w:ind w:firstLine="708"/>
-        <w:rPr>
-          <w:lang w:val="ru-RU"/>
-        </w:rPr>
-      </w:pPr>
-      <w:r>
-        <w:rPr>
-          <w:lang w:val="ru-RU"/>
-        </w:rPr>
-        <w:t>#Удаление цифр из строки</w:t>
-      </w:r>
-    </w:p>
-    <w:p>
-      <w:pPr>
-        <w:pStyle w:val="af"/>
-        <w:pBdr>
-          <w:top w:val="single" w:sz="4" w:space="1" w:color="auto"/>
-          <w:left w:val="single" w:sz="4" w:space="4" w:color="auto"/>
-          <w:bottom w:val="single" w:sz="4" w:space="1" w:color="auto"/>
-          <w:right w:val="single" w:sz="4" w:space="4" w:color="auto"/>
-        </w:pBdr>
-        <w:spacing w:after="0"/>
-        <w:ind w:firstLine="708"/>
-      </w:pPr>
-      <w:r>
-        <w:t>s</w:t>
-      </w:r>
-      <w:r>
-        <w:t xml:space="preserve"> = </w:t>
-      </w:r>
-      <w:r>
-        <w:t>s</w:t>
-      </w:r>
-      <w:r>
-        <w:t>.</w:t>
-      </w:r>
-      <w:r>
-        <w:t>replace</w:t>
-      </w:r>
-      <w:r>
-        <w:t>(</w:t>
-      </w:r>
-      <w:r>
-        <w:t>str</w:t>
-      </w:r>
-      <w:r>
-        <w:t>(</w:t>
-      </w:r>
-      <w:r>
-        <w:t>i</w:t>
-      </w:r>
-      <w:r>
-        <w:t>),'')</w:t>
-      </w:r>
-    </w:p>
-    <w:p>
-      <w:pPr>
-        <w:pStyle w:val="af"/>
-        <w:pBdr>
-          <w:top w:val="single" w:sz="4" w:space="1" w:color="auto"/>
-          <w:left w:val="single" w:sz="4" w:space="4" w:color="auto"/>
-          <w:bottom w:val="single" w:sz="4" w:space="1" w:color="auto"/>
-          <w:right w:val="single" w:sz="4" w:space="4" w:color="auto"/>
-        </w:pBdr>
-        <w:spacing w:after="0"/>
-      </w:pPr>
-    </w:p>
-    <w:p>
-      <w:pPr>
-        <w:pStyle w:val="af"/>
-        <w:pBdr>
-          <w:top w:val="single" w:sz="4" w:space="1" w:color="auto"/>
-          <w:left w:val="single" w:sz="4" w:space="4" w:color="auto"/>
-          <w:bottom w:val="single" w:sz="4" w:space="1" w:color="auto"/>
-          <w:right w:val="single" w:sz="4" w:space="4" w:color="auto"/>
-        </w:pBdr>
-        <w:spacing w:after="0"/>
-      </w:pPr>
-      <w:r>
-        <w:t>#Вывод результата</w:t>
-      </w:r>
-    </w:p>
-    <w:p>
-      <w:pPr>
-        <w:pStyle w:val="af"/>
-        <w:pBdr>
-          <w:top w:val="single" w:sz="4" w:space="1" w:color="auto"/>
-          <w:left w:val="single" w:sz="4" w:space="4" w:color="auto"/>
-          <w:bottom w:val="single" w:sz="4" w:space="1" w:color="auto"/>
-          <w:right w:val="single" w:sz="4" w:space="4" w:color="auto"/>
-        </w:pBdr>
-        <w:spacing w:after="0"/>
-        <w:rPr>
-          <w:sz w:val="22"/>
-          <w:szCs w:val="22"/>
-          <w:lang w:val="ru-RU"/>
-        </w:rPr>
-      </w:pPr>
+      <w:proofErr w:type="spellEnd"/>
+      <w:r>
+        <w:t>):</w:t>
+      </w:r>
+    </w:p>
+    <w:p>
+      <w:pPr>
+        <w:pStyle w:val="aff"/>
+      </w:pPr>
+      <w:proofErr w:type="spellStart"/>
       <w:r>
         <w:t>print</w:t>
       </w:r>
-      <w:r>
-        <w:rPr>
-          <w:lang w:val="ru-RU"/>
-        </w:rPr>
-        <w:t>('Полученная строка: ',</w:t>
-      </w:r>
-      <w:r>
-        <w:t>s</w:t>
-      </w:r>
-      <w:r>
-        <w:rPr>
-          <w:lang w:val="ru-RU"/>
-        </w:rPr>
-        <w:t>,'\</w:t>
-      </w:r>
+      <w:proofErr w:type="spellEnd"/>
+      <w:r>
+        <w:t>('Полученная строка: ',s,'\</w:t>
+      </w:r>
+      <w:proofErr w:type="spellStart"/>
+      <w:proofErr w:type="gramStart"/>
       <w:r>
         <w:t>n</w:t>
       </w:r>
-      <w:r>
-        <w:rPr>
-          <w:lang w:val="ru-RU"/>
-        </w:rPr>
-        <w:t>Количество удалённых цифр: ',</w:t>
-      </w:r>
+      <w:proofErr w:type="gramEnd"/>
+      <w:r>
+        <w:t>Количество</w:t>
+      </w:r>
+      <w:proofErr w:type="spellEnd"/>
+      <w:r>
+        <w:t xml:space="preserve"> удалённых цифр: ',</w:t>
+      </w:r>
+      <w:proofErr w:type="spellStart"/>
       <w:r>
         <w:t>count</w:t>
       </w:r>
-      <w:r>
-        <w:rPr>
-          <w:lang w:val="ru-RU"/>
-        </w:rPr>
+      <w:proofErr w:type="spellEnd"/>
+      <w:r>
         <w:t>)</w:t>
       </w:r>
     </w:p>
     <w:p>
       <w:pPr>
+        <w:pStyle w:val="aff"/>
+      </w:pPr>
+      <w:proofErr w:type="spellStart"/>
+      <w:r>
+        <w:t>else</w:t>
+      </w:r>
+      <w:proofErr w:type="spellEnd"/>
+      <w:r>
+        <w:t>:</w:t>
+      </w:r>
+    </w:p>
+    <w:p>
+      <w:pPr>
+        <w:pStyle w:val="aff"/>
+        <w:rPr>
+          <w:b/>
+          <w:bCs/>
+        </w:rPr>
+      </w:pPr>
+      <w:r>
+        <w:t xml:space="preserve">    </w:t>
+      </w:r>
+      <w:proofErr w:type="spellStart"/>
+      <w:r>
+        <w:t>print</w:t>
+      </w:r>
+      <w:proofErr w:type="spellEnd"/>
+      <w:r>
+        <w:t>('В тексте нет цифр')</w:t>
+      </w:r>
+    </w:p>
+    <w:p>
+      <w:pPr>
         <w:pStyle w:val="2"/>
-        <w:spacing w:before="360" w:after="240" w:line="360" w:lineRule="auto"/>
+        <w:spacing w:before="360" w:after="240"/>
         <w:jc w:val="center"/>
         <w:rPr>
           <w:rFonts w:ascii="Times New Roman" w:hAnsi="Times New Roman"/>
@@ -2215,7 +1977,6 @@
           <w:szCs w:val="28"/>
         </w:rPr>
       </w:pPr>
-      <w:bookmarkStart w:id="4" w:name="_Toc105018777"/>
       <w:r>
         <w:rPr>
           <w:rFonts w:ascii="Times New Roman" w:hAnsi="Times New Roman"/>
@@ -2226,7 +1987,7 @@
         <w:lastRenderedPageBreak/>
         <w:t>Тестирование</w:t>
       </w:r>
-      <w:bookmarkEnd w:id="4"/>
+      <w:bookmarkEnd w:id="3"/>
       <w:r>
         <w:rPr>
           <w:rFonts w:ascii="Times New Roman" w:hAnsi="Times New Roman"/>
@@ -2239,43 +2000,31 @@
     </w:p>
     <w:p>
       <w:pPr>
-        <w:spacing w:line="360" w:lineRule="auto"/>
         <w:ind w:firstLine="567"/>
-        <w:jc w:val="both"/>
-        <w:rPr>
-          <w:rFonts w:ascii="Times New Roman" w:hAnsi="Times New Roman"/>
-          <w:sz w:val="28"/>
-          <w:szCs w:val="28"/>
-        </w:rPr>
-      </w:pPr>
-      <w:r>
-        <w:rPr>
-          <w:rFonts w:ascii="Times New Roman" w:hAnsi="Times New Roman"/>
-          <w:sz w:val="28"/>
+        <w:rPr>
+          <w:szCs w:val="28"/>
+        </w:rPr>
+      </w:pPr>
+      <w:r>
+        <w:rPr>
           <w:szCs w:val="28"/>
         </w:rPr>
         <w:t>Если пользователь введет пустую строку</w:t>
       </w:r>
       <w:r>
         <w:rPr>
-          <w:rFonts w:ascii="Times New Roman" w:hAnsi="Times New Roman"/>
-          <w:sz w:val="28"/>
           <w:szCs w:val="28"/>
         </w:rPr>
         <w:t xml:space="preserve">, программа будет просить ввести </w:t>
       </w:r>
       <w:r>
         <w:rPr>
-          <w:rFonts w:ascii="Times New Roman" w:hAnsi="Times New Roman"/>
-          <w:sz w:val="28"/>
           <w:szCs w:val="28"/>
         </w:rPr>
         <w:t>текст</w:t>
       </w:r>
       <w:r>
         <w:rPr>
-          <w:rFonts w:ascii="Times New Roman" w:hAnsi="Times New Roman"/>
-          <w:sz w:val="28"/>
           <w:szCs w:val="28"/>
         </w:rPr>
         <w:t xml:space="preserve"> до тех пор, пока не будет выполнено условие, результат работы программы представлен на рис. 1.</w:t>
@@ -2285,8 +2034,6 @@
       <w:pPr>
         <w:pStyle w:val="af3"/>
         <w:rPr>
-          <w:rFonts w:ascii="Times New Roman" w:hAnsi="Times New Roman"/>
-          <w:sz w:val="28"/>
           <w:szCs w:val="28"/>
         </w:rPr>
       </w:pPr>
@@ -2311,7 +2058,7 @@
             <v:path o:extrusionok="f" gradientshapeok="t" o:connecttype="rect"/>
             <o:lock v:ext="edit" aspectratio="t"/>
           </v:shapetype>
-          <v:shape id="_x0000_i1025" type="#_x0000_t75" style="width:447.75pt;height:149.25pt">
+          <v:shape id="_x0000_i1025" type="#_x0000_t75" style="width:183pt;height:60.75pt">
             <v:imagedata r:id="rId9" o:title="Безымянный"/>
           </v:shape>
         </w:pict>
@@ -2321,7 +2068,7 @@
       <w:pPr>
         <w:pStyle w:val="af6"/>
         <w:rPr>
-          <w:rFonts w:ascii="Times New Roman" w:hAnsi="Times New Roman" w:cs="Times New Roman"/>
+          <w:rFonts w:cs="Times New Roman"/>
           <w:b w:val="0"/>
           <w:i/>
           <w:color w:val="auto"/>
@@ -2329,7 +2076,7 @@
       </w:pPr>
       <w:r>
         <w:rPr>
-          <w:rFonts w:ascii="Times New Roman" w:hAnsi="Times New Roman" w:cs="Times New Roman"/>
+          <w:rFonts w:cs="Times New Roman"/>
           <w:b w:val="0"/>
           <w:i/>
           <w:color w:val="auto"/>
@@ -2340,7 +2087,6 @@
     <w:p>
       <w:pPr>
         <w:pStyle w:val="10"/>
-        <w:spacing w:line="360" w:lineRule="auto"/>
         <w:jc w:val="center"/>
         <w:rPr>
           <w:rFonts w:ascii="Times New Roman" w:hAnsi="Times New Roman"/>
@@ -2349,7 +2095,7 @@
           <w:color w:val="auto"/>
         </w:rPr>
       </w:pPr>
-      <w:bookmarkStart w:id="5" w:name="_Toc105018778"/>
+      <w:bookmarkStart w:id="4" w:name="_Toc105018778"/>
       <w:r>
         <w:rPr>
           <w:rFonts w:ascii="Times New Roman" w:hAnsi="Times New Roman"/>
@@ -2357,12 +2103,12 @@
         </w:rPr>
         <w:t>ЗАДАНИЕ №2</w:t>
       </w:r>
-      <w:bookmarkEnd w:id="5"/>
+      <w:bookmarkEnd w:id="4"/>
     </w:p>
     <w:p>
       <w:pPr>
         <w:pStyle w:val="2"/>
-        <w:spacing w:before="360" w:after="240" w:line="360" w:lineRule="auto"/>
+        <w:spacing w:before="360" w:after="240"/>
         <w:jc w:val="center"/>
         <w:rPr>
           <w:rFonts w:ascii="Times New Roman" w:hAnsi="Times New Roman"/>
@@ -2373,7 +2119,7 @@
           <w:szCs w:val="28"/>
         </w:rPr>
       </w:pPr>
-      <w:bookmarkStart w:id="6" w:name="_Toc105018779"/>
+      <w:bookmarkStart w:id="5" w:name="_Toc105018779"/>
       <w:r>
         <w:rPr>
           <w:rFonts w:ascii="Times New Roman" w:hAnsi="Times New Roman"/>
@@ -2383,7 +2129,7 @@
         </w:rPr>
         <w:t>Условие</w:t>
       </w:r>
-      <w:bookmarkEnd w:id="6"/>
+      <w:bookmarkEnd w:id="5"/>
       <w:r>
         <w:rPr>
           <w:rFonts w:ascii="Times New Roman" w:hAnsi="Times New Roman"/>
@@ -2396,59 +2142,43 @@
     </w:p>
     <w:p>
       <w:pPr>
-        <w:spacing w:line="360" w:lineRule="auto"/>
         <w:ind w:firstLine="567"/>
-        <w:jc w:val="both"/>
-        <w:rPr>
-          <w:rFonts w:ascii="Times New Roman" w:hAnsi="Times New Roman"/>
-          <w:sz w:val="28"/>
-          <w:szCs w:val="28"/>
-        </w:rPr>
-      </w:pPr>
-      <w:r>
-        <w:rPr>
-          <w:rFonts w:ascii="Times New Roman" w:hAnsi="Times New Roman"/>
-          <w:sz w:val="28"/>
+        <w:rPr>
+          <w:szCs w:val="28"/>
+        </w:rPr>
+      </w:pPr>
+      <w:r>
+        <w:rPr>
           <w:szCs w:val="28"/>
         </w:rPr>
         <w:t xml:space="preserve">Текстовый файл состоит </w:t>
       </w:r>
       <w:r>
         <w:rPr>
-          <w:rFonts w:ascii="Times New Roman" w:hAnsi="Times New Roman"/>
-          <w:sz w:val="28"/>
           <w:szCs w:val="28"/>
         </w:rPr>
         <w:t xml:space="preserve">не </w:t>
       </w:r>
       <w:r>
         <w:rPr>
-          <w:rFonts w:ascii="Times New Roman" w:hAnsi="Times New Roman"/>
-          <w:sz w:val="28"/>
           <w:szCs w:val="28"/>
         </w:rPr>
         <w:t>более</w:t>
       </w:r>
       <w:r>
         <w:rPr>
-          <w:rFonts w:ascii="Times New Roman" w:hAnsi="Times New Roman"/>
-          <w:sz w:val="28"/>
           <w:szCs w:val="28"/>
         </w:rPr>
         <w:t xml:space="preserve"> чем </w:t>
       </w:r>
       <w:r>
         <w:rPr>
-          <w:rFonts w:ascii="Times New Roman" w:hAnsi="Times New Roman"/>
-          <w:sz w:val="28"/>
           <w:szCs w:val="28"/>
         </w:rPr>
         <w:t xml:space="preserve">из </w:t>
       </w:r>
       <w:r>
         <w:rPr>
-          <w:rFonts w:ascii="Times New Roman" w:hAnsi="Times New Roman"/>
-          <w:sz w:val="28"/>
           <w:szCs w:val="28"/>
         </w:rPr>
         <w:t>106 символов J, O, B, S. Сколько раз встречаются комбинации «BOSS» при этом до и после этого слова нет символа «J». Например, комбинации «JBOSS», «BOSSJ» и «JBOSSJ» не должны учитываться.</w:t>
@@ -2457,10 +2187,10 @@
     <w:p>
       <w:pPr>
         <w:pStyle w:val="2"/>
-        <w:spacing w:before="360" w:after="240" w:line="360" w:lineRule="auto"/>
+        <w:spacing w:before="360" w:after="240"/>
         <w:jc w:val="center"/>
       </w:pPr>
-      <w:bookmarkStart w:id="7" w:name="_Toc105018780"/>
+      <w:bookmarkStart w:id="6" w:name="_Toc105018780"/>
       <w:r>
         <w:rPr>
           <w:rFonts w:ascii="Times New Roman" w:hAnsi="Times New Roman" w:cs="Times New Roman"/>
@@ -2479,7 +2209,7 @@
         </w:rPr>
         <w:t>рограмм</w:t>
       </w:r>
-      <w:bookmarkEnd w:id="7"/>
+      <w:bookmarkEnd w:id="6"/>
       <w:r>
         <w:rPr>
           <w:rFonts w:ascii="Times New Roman" w:hAnsi="Times New Roman" w:cs="Times New Roman"/>
@@ -2492,27 +2222,19 @@
     </w:p>
     <w:p>
       <w:pPr>
-        <w:spacing w:line="360" w:lineRule="auto"/>
         <w:ind w:firstLine="567"/>
-        <w:jc w:val="both"/>
-        <w:rPr>
-          <w:rFonts w:ascii="Times New Roman" w:hAnsi="Times New Roman"/>
-          <w:sz w:val="28"/>
-          <w:szCs w:val="28"/>
-        </w:rPr>
-      </w:pPr>
-      <w:r>
-        <w:rPr>
-          <w:rFonts w:ascii="Times New Roman" w:hAnsi="Times New Roman"/>
-          <w:sz w:val="28"/>
+        <w:rPr>
+          <w:szCs w:val="28"/>
+        </w:rPr>
+      </w:pPr>
+      <w:r>
+        <w:rPr>
           <w:szCs w:val="28"/>
         </w:rPr>
         <w:t>В начале программы открывается файл с данными</w:t>
       </w:r>
       <w:r>
         <w:rPr>
-          <w:rFonts w:ascii="Times New Roman" w:hAnsi="Times New Roman"/>
-          <w:sz w:val="28"/>
           <w:szCs w:val="28"/>
         </w:rPr>
         <w:t xml:space="preserve"> с помощью функции </w:t>
@@ -2520,7 +2242,6 @@
       <w:r>
         <w:rPr>
           <w:rFonts w:ascii="Consolas" w:hAnsi="Consolas"/>
-          <w:sz w:val="28"/>
           <w:szCs w:val="28"/>
           <w:lang w:val="en-US"/>
         </w:rPr>
@@ -2528,16 +2249,12 @@
       </w:r>
       <w:r>
         <w:rPr>
-          <w:rFonts w:ascii="Times New Roman" w:hAnsi="Times New Roman"/>
-          <w:sz w:val="28"/>
           <w:szCs w:val="28"/>
         </w:rPr>
         <w:t xml:space="preserve">. </w:t>
       </w:r>
       <w:r>
         <w:rPr>
-          <w:rFonts w:ascii="Times New Roman" w:hAnsi="Times New Roman"/>
-          <w:sz w:val="28"/>
           <w:szCs w:val="28"/>
         </w:rPr>
         <w:t xml:space="preserve">Далее в переменную </w:t>
@@ -2545,7 +2262,6 @@
       <w:r>
         <w:rPr>
           <w:rFonts w:ascii="Consolas" w:hAnsi="Consolas"/>
-          <w:sz w:val="28"/>
           <w:szCs w:val="28"/>
           <w:lang w:val="en-US"/>
         </w:rPr>
@@ -2553,32 +2269,24 @@
       </w:r>
       <w:r>
         <w:rPr>
-          <w:rFonts w:ascii="Times New Roman" w:hAnsi="Times New Roman"/>
-          <w:sz w:val="28"/>
           <w:szCs w:val="28"/>
         </w:rPr>
         <w:t xml:space="preserve"> считывается строка из файла</w:t>
       </w:r>
       <w:r>
         <w:rPr>
-          <w:rFonts w:ascii="Times New Roman" w:hAnsi="Times New Roman"/>
-          <w:sz w:val="28"/>
           <w:szCs w:val="28"/>
         </w:rPr>
         <w:t>,</w:t>
       </w:r>
       <w:r>
         <w:rPr>
-          <w:rFonts w:ascii="Times New Roman" w:hAnsi="Times New Roman"/>
-          <w:sz w:val="28"/>
           <w:szCs w:val="28"/>
         </w:rPr>
         <w:t xml:space="preserve"> а</w:t>
       </w:r>
       <w:r>
         <w:rPr>
-          <w:rFonts w:ascii="Times New Roman" w:hAnsi="Times New Roman"/>
-          <w:sz w:val="28"/>
           <w:szCs w:val="28"/>
         </w:rPr>
         <w:t xml:space="preserve"> в переменную </w:t>
@@ -2586,7 +2294,6 @@
       <w:r>
         <w:rPr>
           <w:rFonts w:ascii="Consolas" w:hAnsi="Consolas"/>
-          <w:sz w:val="28"/>
           <w:szCs w:val="28"/>
           <w:lang w:val="en-US"/>
         </w:rPr>
@@ -2594,64 +2301,48 @@
       </w:r>
       <w:r>
         <w:rPr>
-          <w:rFonts w:ascii="Times New Roman" w:hAnsi="Times New Roman"/>
-          <w:sz w:val="28"/>
           <w:szCs w:val="28"/>
         </w:rPr>
         <w:t xml:space="preserve"> </w:t>
       </w:r>
       <w:r>
         <w:rPr>
-          <w:rFonts w:ascii="Times New Roman" w:hAnsi="Times New Roman"/>
-          <w:sz w:val="28"/>
           <w:szCs w:val="28"/>
         </w:rPr>
         <w:t xml:space="preserve">записывается </w:t>
       </w:r>
       <w:r>
         <w:rPr>
-          <w:rFonts w:ascii="Times New Roman" w:hAnsi="Times New Roman"/>
-          <w:sz w:val="28"/>
           <w:szCs w:val="28"/>
         </w:rPr>
         <w:t>текст, который нужно найти</w:t>
       </w:r>
       <w:r>
         <w:rPr>
-          <w:rFonts w:ascii="Times New Roman" w:hAnsi="Times New Roman"/>
-          <w:sz w:val="28"/>
           <w:szCs w:val="28"/>
         </w:rPr>
         <w:t xml:space="preserve">. После </w:t>
       </w:r>
       <w:r>
         <w:rPr>
-          <w:rFonts w:ascii="Times New Roman" w:hAnsi="Times New Roman"/>
-          <w:sz w:val="28"/>
           <w:szCs w:val="28"/>
         </w:rPr>
         <w:t>происходит нахождение индекс</w:t>
       </w:r>
       <w:r>
         <w:rPr>
-          <w:rFonts w:ascii="Times New Roman" w:hAnsi="Times New Roman"/>
-          <w:sz w:val="28"/>
           <w:szCs w:val="28"/>
         </w:rPr>
         <w:t>а</w:t>
       </w:r>
       <w:r>
         <w:rPr>
-          <w:rFonts w:ascii="Times New Roman" w:hAnsi="Times New Roman"/>
-          <w:sz w:val="28"/>
           <w:szCs w:val="28"/>
         </w:rPr>
         <w:t xml:space="preserve"> искомого слова </w:t>
       </w:r>
       <w:r>
         <w:rPr>
-          <w:rFonts w:ascii="Times New Roman" w:hAnsi="Times New Roman"/>
-          <w:sz w:val="28"/>
           <w:szCs w:val="28"/>
           <w:lang w:val="en-US"/>
         </w:rPr>
@@ -2659,16 +2350,12 @@
       </w:r>
       <w:r>
         <w:rPr>
-          <w:rFonts w:ascii="Times New Roman" w:hAnsi="Times New Roman"/>
-          <w:sz w:val="28"/>
           <w:szCs w:val="28"/>
         </w:rPr>
         <w:t xml:space="preserve"> в строке</w:t>
       </w:r>
       <w:r>
         <w:rPr>
-          <w:rFonts w:ascii="Times New Roman" w:hAnsi="Times New Roman"/>
-          <w:sz w:val="28"/>
           <w:szCs w:val="28"/>
         </w:rPr>
         <w:t xml:space="preserve"> </w:t>
@@ -2676,7 +2363,6 @@
       <w:r>
         <w:rPr>
           <w:rFonts w:ascii="Consolas" w:hAnsi="Consolas"/>
-          <w:sz w:val="28"/>
           <w:szCs w:val="28"/>
           <w:lang w:val="en-US"/>
         </w:rPr>
@@ -2684,73 +2370,71 @@
       </w:r>
       <w:r>
         <w:rPr>
-          <w:rFonts w:ascii="Times New Roman" w:hAnsi="Times New Roman"/>
-          <w:sz w:val="28"/>
           <w:szCs w:val="28"/>
         </w:rPr>
         <w:t xml:space="preserve"> </w:t>
       </w:r>
       <w:r>
         <w:rPr>
-          <w:rFonts w:ascii="Times New Roman" w:hAnsi="Times New Roman"/>
-          <w:sz w:val="28"/>
           <w:szCs w:val="28"/>
         </w:rPr>
         <w:t>и записывается соответственно в переменн</w:t>
       </w:r>
       <w:r>
         <w:rPr>
-          <w:rFonts w:ascii="Times New Roman" w:hAnsi="Times New Roman"/>
-          <w:sz w:val="28"/>
           <w:szCs w:val="28"/>
         </w:rPr>
         <w:t xml:space="preserve">ую </w:t>
       </w:r>
-      <w:r>
-        <w:rPr>
-          <w:rFonts w:ascii="Times New Roman" w:hAnsi="Times New Roman"/>
-          <w:sz w:val="28"/>
+      <w:proofErr w:type="spellStart"/>
+      <w:r>
+        <w:rPr>
           <w:szCs w:val="28"/>
           <w:lang w:val="en-US"/>
         </w:rPr>
         <w:t>pos</w:t>
       </w:r>
-      <w:r>
-        <w:rPr>
-          <w:rFonts w:ascii="Times New Roman" w:hAnsi="Times New Roman"/>
-          <w:sz w:val="28"/>
+      <w:proofErr w:type="spellEnd"/>
+      <w:r>
+        <w:rPr>
           <w:szCs w:val="28"/>
         </w:rPr>
         <w:t>.</w:t>
       </w:r>
       <w:r>
         <w:rPr>
-          <w:rFonts w:ascii="Times New Roman" w:hAnsi="Times New Roman"/>
-          <w:sz w:val="28"/>
           <w:szCs w:val="28"/>
         </w:rPr>
         <w:t xml:space="preserve"> </w:t>
       </w:r>
       <w:r>
         <w:rPr>
-          <w:rFonts w:ascii="Times New Roman" w:hAnsi="Times New Roman"/>
-          <w:sz w:val="28"/>
           <w:szCs w:val="28"/>
         </w:rPr>
         <w:t xml:space="preserve">Затем </w:t>
       </w:r>
       <w:r>
         <w:rPr>
-          <w:rFonts w:ascii="Times New Roman" w:hAnsi="Times New Roman"/>
-          <w:sz w:val="28"/>
-          <w:szCs w:val="28"/>
-        </w:rPr>
-        <w:t xml:space="preserve">программа проверяет соответствует ли слово условию, если да, то увеличивает счётчик </w:t>
-      </w:r>
-      <w:r>
-        <w:rPr>
-          <w:rFonts w:ascii="Times New Roman" w:hAnsi="Times New Roman"/>
-          <w:sz w:val="28"/>
+          <w:szCs w:val="28"/>
+        </w:rPr>
+        <w:t xml:space="preserve">программа </w:t>
+      </w:r>
+      <w:proofErr w:type="gramStart"/>
+      <w:r>
+        <w:rPr>
+          <w:szCs w:val="28"/>
+        </w:rPr>
+        <w:t>проверяет</w:t>
+      </w:r>
+      <w:proofErr w:type="gramEnd"/>
+      <w:r>
+        <w:rPr>
+          <w:szCs w:val="28"/>
+        </w:rPr>
+        <w:t xml:space="preserve"> соответствует ли слово условию, если да, то увеличивает счётчик </w:t>
+      </w:r>
+      <w:r>
+        <w:rPr>
           <w:szCs w:val="28"/>
           <w:lang w:val="en-US"/>
         </w:rPr>
@@ -2758,24 +2442,18 @@
       </w:r>
       <w:r>
         <w:rPr>
-          <w:rFonts w:ascii="Times New Roman" w:hAnsi="Times New Roman"/>
-          <w:sz w:val="28"/>
           <w:szCs w:val="28"/>
         </w:rPr>
         <w:t xml:space="preserve"> </w:t>
       </w:r>
       <w:r>
         <w:rPr>
-          <w:rFonts w:ascii="Times New Roman" w:hAnsi="Times New Roman"/>
-          <w:sz w:val="28"/>
           <w:szCs w:val="28"/>
         </w:rPr>
         <w:t>на 1 и находит индекс следующего слова.</w:t>
       </w:r>
       <w:r>
         <w:rPr>
-          <w:rFonts w:ascii="Times New Roman" w:hAnsi="Times New Roman"/>
-          <w:sz w:val="28"/>
           <w:szCs w:val="28"/>
         </w:rPr>
         <w:t xml:space="preserve"> Цикл продолжается, пока не закончится строка.</w:t>
@@ -2783,68 +2461,54 @@
     </w:p>
     <w:p>
       <w:pPr>
-        <w:spacing w:line="360" w:lineRule="auto"/>
         <w:ind w:firstLine="567"/>
         <w:jc w:val="right"/>
         <w:rPr>
-          <w:rFonts w:ascii="Times New Roman" w:hAnsi="Times New Roman"/>
           <w:b/>
           <w:bCs/>
-          <w:sz w:val="28"/>
-          <w:szCs w:val="28"/>
-        </w:rPr>
-      </w:pPr>
-      <w:r>
-        <w:rPr>
-          <w:rFonts w:ascii="Times New Roman" w:hAnsi="Times New Roman"/>
+          <w:szCs w:val="28"/>
+        </w:rPr>
+      </w:pPr>
+      <w:r>
+        <w:rPr>
           <w:b/>
           <w:bCs/>
-          <w:sz w:val="28"/>
-          <w:szCs w:val="28"/>
-        </w:rPr>
-        <w:lastRenderedPageBreak/>
+          <w:szCs w:val="28"/>
+        </w:rPr>
         <w:t>Листинг 2</w:t>
       </w:r>
     </w:p>
     <w:p>
       <w:pPr>
-        <w:spacing w:line="360" w:lineRule="auto"/>
         <w:ind w:firstLine="567"/>
         <w:jc w:val="center"/>
         <w:rPr>
           <w:rFonts w:ascii="Consolas" w:hAnsi="Consolas"/>
           <w:b/>
           <w:i/>
-          <w:sz w:val="28"/>
-          <w:szCs w:val="28"/>
-        </w:rPr>
-      </w:pPr>
-      <w:r>
-        <w:rPr>
-          <w:rFonts w:ascii="Times New Roman" w:hAnsi="Times New Roman"/>
+          <w:szCs w:val="28"/>
+        </w:rPr>
+      </w:pPr>
+      <w:r>
+        <w:rPr>
           <w:b/>
           <w:i/>
-          <w:sz w:val="28"/>
           <w:szCs w:val="28"/>
         </w:rPr>
         <w:t xml:space="preserve">Нахождение количества </w:t>
       </w:r>
       <w:r>
         <w:rPr>
-          <w:rFonts w:ascii="Times New Roman" w:hAnsi="Times New Roman"/>
           <w:b/>
           <w:i/>
-          <w:sz w:val="28"/>
           <w:szCs w:val="28"/>
         </w:rPr>
         <w:t xml:space="preserve">комбинаций </w:t>
       </w:r>
       <w:r>
         <w:rPr>
-          <w:rFonts w:ascii="Times New Roman" w:hAnsi="Times New Roman"/>
           <w:b/>
           <w:i/>
-          <w:sz w:val="28"/>
           <w:szCs w:val="28"/>
           <w:lang w:val="en-US"/>
         </w:rPr>
@@ -2852,10 +2516,8 @@
       </w:r>
       <w:r>
         <w:rPr>
-          <w:rFonts w:ascii="Times New Roman" w:hAnsi="Times New Roman"/>
           <w:b/>
           <w:i/>
-          <w:sz w:val="28"/>
           <w:szCs w:val="28"/>
         </w:rPr>
         <w:t>.</w:t>
@@ -2870,9 +2532,15 @@
           <w:bottom w:val="single" w:sz="4" w:space="1" w:color="auto"/>
           <w:right w:val="single" w:sz="4" w:space="4" w:color="auto"/>
         </w:pBdr>
-        <w:spacing w:after="0"/>
-      </w:pPr>
-      <w:r>
+        <w:ind w:firstLine="0"/>
+        <w:rPr>
+          <w:lang w:val="ru-RU"/>
+        </w:rPr>
+      </w:pPr>
+      <w:r>
+        <w:rPr>
+          <w:lang w:val="ru-RU"/>
+        </w:rPr>
         <w:t>#Открытие файла</w:t>
       </w:r>
     </w:p>
@@ -2885,30 +2553,53 @@
           <w:bottom w:val="single" w:sz="4" w:space="1" w:color="auto"/>
           <w:right w:val="single" w:sz="4" w:space="4" w:color="auto"/>
         </w:pBdr>
-        <w:spacing w:after="0"/>
+        <w:ind w:firstLine="0"/>
+        <w:rPr>
+          <w:lang w:val="ru-RU"/>
+        </w:rPr>
       </w:pPr>
       <w:r>
         <w:t>f</w:t>
       </w:r>
       <w:r>
+        <w:rPr>
+          <w:lang w:val="ru-RU"/>
+        </w:rPr>
         <w:t xml:space="preserve"> = </w:t>
       </w:r>
+      <w:proofErr w:type="gramStart"/>
       <w:r>
         <w:t>open</w:t>
       </w:r>
       <w:r>
-        <w:t>('8-2-7.</w:t>
+        <w:rPr>
+          <w:lang w:val="ru-RU"/>
+        </w:rPr>
+        <w:t>(</w:t>
+      </w:r>
+      <w:proofErr w:type="gramEnd"/>
+      <w:r>
+        <w:rPr>
+          <w:lang w:val="ru-RU"/>
+        </w:rPr>
+        <w:t>'8-2-7.</w:t>
       </w:r>
       <w:r>
         <w:t>txt</w:t>
       </w:r>
       <w:r>
+        <w:rPr>
+          <w:lang w:val="ru-RU"/>
+        </w:rPr>
         <w:t>', '</w:t>
       </w:r>
       <w:r>
         <w:t>r</w:t>
       </w:r>
       <w:r>
+        <w:rPr>
+          <w:lang w:val="ru-RU"/>
+        </w:rPr>
         <w:t>')</w:t>
       </w:r>
     </w:p>
@@ -2921,7 +2612,7 @@
           <w:bottom w:val="single" w:sz="4" w:space="1" w:color="auto"/>
           <w:right w:val="single" w:sz="4" w:space="4" w:color="auto"/>
         </w:pBdr>
-        <w:spacing w:after="0"/>
+        <w:ind w:firstLine="0"/>
         <w:rPr>
           <w:lang w:val="ru-RU"/>
         </w:rPr>
@@ -2942,12 +2633,13 @@
           <w:bottom w:val="single" w:sz="4" w:space="1" w:color="auto"/>
           <w:right w:val="single" w:sz="4" w:space="4" w:color="auto"/>
         </w:pBdr>
-        <w:spacing w:after="0"/>
+        <w:ind w:firstLine="0"/>
         <w:rPr>
           <w:lang w:val="ru-RU"/>
         </w:rPr>
       </w:pPr>
       <w:r>
+        <w:lastRenderedPageBreak/>
         <w:t>s</w:t>
       </w:r>
       <w:r>
@@ -2956,6 +2648,7 @@
         </w:rPr>
         <w:t xml:space="preserve"> = </w:t>
       </w:r>
+      <w:proofErr w:type="gramStart"/>
       <w:r>
         <w:t>f</w:t>
       </w:r>
@@ -2974,6 +2667,7 @@
         </w:rPr>
         <w:t>()</w:t>
       </w:r>
+      <w:proofErr w:type="gramEnd"/>
     </w:p>
     <w:p>
       <w:pPr>
@@ -2984,7 +2678,7 @@
           <w:bottom w:val="single" w:sz="4" w:space="1" w:color="auto"/>
           <w:right w:val="single" w:sz="4" w:space="4" w:color="auto"/>
         </w:pBdr>
-        <w:spacing w:after="0"/>
+        <w:ind w:firstLine="0"/>
         <w:rPr>
           <w:lang w:val="ru-RU"/>
         </w:rPr>
@@ -3005,14 +2699,16 @@
           <w:bottom w:val="single" w:sz="4" w:space="1" w:color="auto"/>
           <w:right w:val="single" w:sz="4" w:space="4" w:color="auto"/>
         </w:pBdr>
-        <w:spacing w:after="0"/>
+        <w:ind w:firstLine="0"/>
         <w:rPr>
           <w:lang w:val="ru-RU"/>
         </w:rPr>
       </w:pPr>
+      <w:proofErr w:type="gramStart"/>
       <w:r>
         <w:t>sub</w:t>
       </w:r>
+      <w:proofErr w:type="gramEnd"/>
       <w:r>
         <w:rPr>
           <w:lang w:val="ru-RU"/>
@@ -3038,7 +2734,7 @@
           <w:bottom w:val="single" w:sz="4" w:space="1" w:color="auto"/>
           <w:right w:val="single" w:sz="4" w:space="4" w:color="auto"/>
         </w:pBdr>
-        <w:spacing w:after="0"/>
+        <w:ind w:firstLine="0"/>
         <w:rPr>
           <w:lang w:val="ru-RU"/>
         </w:rPr>
@@ -3059,45 +2755,36 @@
           <w:bottom w:val="single" w:sz="4" w:space="1" w:color="auto"/>
           <w:right w:val="single" w:sz="4" w:space="4" w:color="auto"/>
         </w:pBdr>
-        <w:spacing w:after="0"/>
-        <w:rPr>
-          <w:lang w:val="ru-RU"/>
-        </w:rPr>
-      </w:pPr>
+        <w:ind w:firstLine="0"/>
+      </w:pPr>
+      <w:proofErr w:type="spellStart"/>
+      <w:proofErr w:type="gramStart"/>
       <w:r>
         <w:t>pos</w:t>
       </w:r>
-      <w:r>
-        <w:rPr>
-          <w:lang w:val="ru-RU"/>
-        </w:rPr>
+      <w:proofErr w:type="spellEnd"/>
+      <w:proofErr w:type="gramEnd"/>
+      <w:r>
         <w:t xml:space="preserve"> = </w:t>
       </w:r>
+      <w:proofErr w:type="spellStart"/>
       <w:r>
         <w:t>s</w:t>
       </w:r>
       <w:r>
-        <w:rPr>
-          <w:lang w:val="ru-RU"/>
-        </w:rPr>
         <w:t>.</w:t>
       </w:r>
       <w:r>
         <w:t>find</w:t>
       </w:r>
-      <w:r>
-        <w:rPr>
-          <w:lang w:val="ru-RU"/>
-        </w:rPr>
+      <w:proofErr w:type="spellEnd"/>
+      <w:r>
         <w:t>(</w:t>
       </w:r>
       <w:r>
         <w:t>sub</w:t>
       </w:r>
       <w:r>
-        <w:rPr>
-          <w:lang w:val="ru-RU"/>
-        </w:rPr>
         <w:t>)</w:t>
       </w:r>
     </w:p>
@@ -3110,10 +2797,6 @@
           <w:bottom w:val="single" w:sz="4" w:space="1" w:color="auto"/>
           <w:right w:val="single" w:sz="4" w:space="4" w:color="auto"/>
         </w:pBdr>
-        <w:spacing w:after="0"/>
-        <w:rPr>
-          <w:lang w:val="ru-RU"/>
-        </w:rPr>
       </w:pPr>
     </w:p>
     <w:p>
@@ -3125,18 +2808,12 @@
           <w:bottom w:val="single" w:sz="4" w:space="1" w:color="auto"/>
           <w:right w:val="single" w:sz="4" w:space="4" w:color="auto"/>
         </w:pBdr>
-        <w:spacing w:after="0"/>
-        <w:rPr>
-          <w:lang w:val="ru-RU"/>
-        </w:rPr>
+        <w:ind w:firstLine="0"/>
       </w:pPr>
       <w:r>
         <w:t>k</w:t>
       </w:r>
       <w:r>
-        <w:rPr>
-          <w:lang w:val="ru-RU"/>
-        </w:rPr>
         <w:t xml:space="preserve"> = 0</w:t>
       </w:r>
     </w:p>
@@ -3149,10 +2826,23 @@
           <w:bottom w:val="single" w:sz="4" w:space="1" w:color="auto"/>
           <w:right w:val="single" w:sz="4" w:space="4" w:color="auto"/>
         </w:pBdr>
-        <w:spacing w:after="0"/>
-      </w:pPr>
-      <w:r>
-        <w:t>while pos != -1:</w:t>
+        <w:ind w:firstLine="0"/>
+      </w:pPr>
+      <w:proofErr w:type="gramStart"/>
+      <w:r>
+        <w:t>while</w:t>
+      </w:r>
+      <w:proofErr w:type="gramEnd"/>
+      <w:r>
+        <w:t xml:space="preserve"> </w:t>
+      </w:r>
+      <w:proofErr w:type="spellStart"/>
+      <w:r>
+        <w:t>pos</w:t>
+      </w:r>
+      <w:proofErr w:type="spellEnd"/>
+      <w:r>
+        <w:t xml:space="preserve"> != -1:</w:t>
       </w:r>
     </w:p>
     <w:p>
@@ -3164,11 +2854,15 @@
           <w:bottom w:val="single" w:sz="4" w:space="1" w:color="auto"/>
           <w:right w:val="single" w:sz="4" w:space="4" w:color="auto"/>
         </w:pBdr>
-        <w:spacing w:after="0"/>
-      </w:pPr>
-      <w:r>
-        <w:t xml:space="preserve">    #Проверка</w:t>
-      </w:r>
+      </w:pPr>
+      <w:r>
+        <w:t>#</w:t>
+      </w:r>
+      <w:proofErr w:type="spellStart"/>
+      <w:r>
+        <w:t>Проверка</w:t>
+      </w:r>
+      <w:proofErr w:type="spellEnd"/>
     </w:p>
     <w:p>
       <w:pPr>
@@ -3179,10 +2873,14 @@
           <w:bottom w:val="single" w:sz="4" w:space="1" w:color="auto"/>
           <w:right w:val="single" w:sz="4" w:space="4" w:color="auto"/>
         </w:pBdr>
-        <w:spacing w:after="0"/>
-      </w:pPr>
-      <w:r>
-        <w:t xml:space="preserve">    if s[pos-1] != 'J' and s[pos+4] != 'J':</w:t>
+      </w:pPr>
+      <w:proofErr w:type="gramStart"/>
+      <w:r>
+        <w:t>if</w:t>
+      </w:r>
+      <w:proofErr w:type="gramEnd"/>
+      <w:r>
+        <w:t xml:space="preserve"> s[pos-1] != 'J' and s[pos+4] != 'J':</w:t>
       </w:r>
     </w:p>
     <w:p>
@@ -3194,10 +2892,24 @@
           <w:bottom w:val="single" w:sz="4" w:space="1" w:color="auto"/>
           <w:right w:val="single" w:sz="4" w:space="4" w:color="auto"/>
         </w:pBdr>
-        <w:spacing w:after="0"/>
-      </w:pPr>
-      <w:r>
-        <w:t xml:space="preserve">        k += 1</w:t>
+        <w:rPr>
+          <w:lang w:val="ru-RU"/>
+        </w:rPr>
+      </w:pPr>
+      <w:r>
+        <w:rPr>
+          <w:lang w:val="ru-RU"/>
+        </w:rPr>
+        <w:t xml:space="preserve">    </w:t>
+      </w:r>
+      <w:r>
+        <w:t>k</w:t>
+      </w:r>
+      <w:r>
+        <w:rPr>
+          <w:lang w:val="ru-RU"/>
+        </w:rPr>
+        <w:t xml:space="preserve"> += 1</w:t>
       </w:r>
     </w:p>
     <w:p>
@@ -3209,10 +2921,15 @@
           <w:bottom w:val="single" w:sz="4" w:space="1" w:color="auto"/>
           <w:right w:val="single" w:sz="4" w:space="4" w:color="auto"/>
         </w:pBdr>
-        <w:spacing w:after="0"/>
-      </w:pPr>
-      <w:r>
-        <w:t xml:space="preserve">    #Получение следующей позиции</w:t>
+        <w:rPr>
+          <w:lang w:val="ru-RU"/>
+        </w:rPr>
+      </w:pPr>
+      <w:r>
+        <w:rPr>
+          <w:lang w:val="ru-RU"/>
+        </w:rPr>
+        <w:t>#Получение следующей позиции</w:t>
       </w:r>
     </w:p>
     <w:p>
@@ -3224,36 +2941,59 @@
           <w:bottom w:val="single" w:sz="4" w:space="1" w:color="auto"/>
           <w:right w:val="single" w:sz="4" w:space="4" w:color="auto"/>
         </w:pBdr>
-        <w:spacing w:after="0"/>
-      </w:pPr>
-      <w:r>
-        <w:t xml:space="preserve">    pos</w:t>
-      </w:r>
-      <w:r>
+        <w:rPr>
+          <w:lang w:val="ru-RU"/>
+        </w:rPr>
+      </w:pPr>
+      <w:proofErr w:type="spellStart"/>
+      <w:proofErr w:type="gramStart"/>
+      <w:r>
+        <w:t>pos</w:t>
+      </w:r>
+      <w:proofErr w:type="spellEnd"/>
+      <w:proofErr w:type="gramEnd"/>
+      <w:r>
+        <w:rPr>
+          <w:lang w:val="ru-RU"/>
+        </w:rPr>
         <w:t xml:space="preserve"> = </w:t>
       </w:r>
       <w:r>
         <w:t>s</w:t>
       </w:r>
       <w:r>
+        <w:rPr>
+          <w:lang w:val="ru-RU"/>
+        </w:rPr>
         <w:t>.</w:t>
       </w:r>
       <w:r>
         <w:t>find</w:t>
       </w:r>
       <w:r>
+        <w:rPr>
+          <w:lang w:val="ru-RU"/>
+        </w:rPr>
         <w:t>(</w:t>
       </w:r>
       <w:r>
         <w:t>sub</w:t>
       </w:r>
       <w:r>
+        <w:rPr>
+          <w:lang w:val="ru-RU"/>
+        </w:rPr>
         <w:t xml:space="preserve">, </w:t>
       </w:r>
+      <w:proofErr w:type="spellStart"/>
       <w:r>
         <w:t>pos</w:t>
       </w:r>
-      <w:r>
+      <w:proofErr w:type="spellEnd"/>
+      <w:r>
+        <w:rPr>
+          <w:lang w:val="ru-RU"/>
+        </w:rPr>
         <w:t xml:space="preserve"> + 1)</w:t>
       </w:r>
     </w:p>
@@ -3266,7 +3006,7 @@
           <w:bottom w:val="single" w:sz="4" w:space="1" w:color="auto"/>
           <w:right w:val="single" w:sz="4" w:space="4" w:color="auto"/>
         </w:pBdr>
-        <w:spacing w:after="0"/>
+        <w:ind w:firstLine="0"/>
         <w:rPr>
           <w:lang w:val="ru-RU"/>
         </w:rPr>
@@ -3287,11 +3027,12 @@
           <w:bottom w:val="single" w:sz="4" w:space="1" w:color="auto"/>
           <w:right w:val="single" w:sz="4" w:space="4" w:color="auto"/>
         </w:pBdr>
-        <w:spacing w:after="0"/>
+        <w:ind w:firstLine="0"/>
         <w:rPr>
           <w:lang w:val="ru-RU"/>
         </w:rPr>
       </w:pPr>
+      <w:proofErr w:type="gramStart"/>
       <w:r>
         <w:t>print</w:t>
       </w:r>
@@ -3301,6 +3042,7 @@
         </w:rPr>
         <w:t>(</w:t>
       </w:r>
+      <w:proofErr w:type="gramEnd"/>
       <w:r>
         <w:t>k</w:t>
       </w:r>
@@ -3314,7 +3056,7 @@
     <w:p>
       <w:pPr>
         <w:pStyle w:val="2"/>
-        <w:spacing w:before="360" w:after="240" w:line="360" w:lineRule="auto"/>
+        <w:spacing w:before="360" w:after="240"/>
         <w:jc w:val="center"/>
         <w:rPr>
           <w:rFonts w:ascii="Times New Roman" w:hAnsi="Times New Roman"/>
@@ -3325,7 +3067,7 @@
           <w:szCs w:val="28"/>
         </w:rPr>
       </w:pPr>
-      <w:bookmarkStart w:id="8" w:name="_Toc105018781"/>
+      <w:bookmarkStart w:id="7" w:name="_Toc105018781"/>
       <w:r>
         <w:rPr>
           <w:rFonts w:ascii="Times New Roman" w:hAnsi="Times New Roman"/>
@@ -3335,7 +3077,7 @@
         </w:rPr>
         <w:t>Тестирование</w:t>
       </w:r>
-      <w:bookmarkEnd w:id="8"/>
+      <w:bookmarkEnd w:id="7"/>
       <w:r>
         <w:rPr>
           <w:rFonts w:ascii="Times New Roman" w:hAnsi="Times New Roman"/>
@@ -3348,19 +3090,13 @@
     </w:p>
     <w:p>
       <w:pPr>
-        <w:spacing w:line="360" w:lineRule="auto"/>
         <w:ind w:firstLine="567"/>
-        <w:jc w:val="both"/>
-        <w:rPr>
-          <w:rFonts w:ascii="Times New Roman" w:hAnsi="Times New Roman"/>
-          <w:sz w:val="28"/>
-          <w:szCs w:val="28"/>
-        </w:rPr>
-      </w:pPr>
-      <w:r>
-        <w:rPr>
-          <w:rFonts w:ascii="Times New Roman" w:hAnsi="Times New Roman"/>
-          <w:sz w:val="28"/>
+        <w:rPr>
+          <w:szCs w:val="28"/>
+        </w:rPr>
+      </w:pPr>
+      <w:r>
+        <w:rPr>
           <w:szCs w:val="28"/>
         </w:rPr>
         <w:t>Результат работы программы представлен на рис. 2.</w:t>
@@ -3370,14 +3106,12 @@
       <w:pPr>
         <w:pStyle w:val="af3"/>
         <w:rPr>
-          <w:rFonts w:ascii="Times New Roman" w:hAnsi="Times New Roman"/>
-          <w:sz w:val="28"/>
           <w:szCs w:val="28"/>
         </w:rPr>
       </w:pPr>
       <w:r>
         <w:pict w14:anchorId="4730562F">
-          <v:shape id="_x0000_i1026" type="#_x0000_t75" style="width:397.5pt;height:76.5pt">
+          <v:shape id="_x0000_i1026" type="#_x0000_t75" style="width:367.5pt;height:70.5pt">
             <v:imagedata r:id="rId10" o:title="Безымянный"/>
           </v:shape>
         </w:pict>
@@ -3387,7 +3121,7 @@
       <w:pPr>
         <w:pStyle w:val="af6"/>
         <w:rPr>
-          <w:rFonts w:ascii="Times New Roman" w:hAnsi="Times New Roman" w:cs="Times New Roman"/>
+          <w:rFonts w:cs="Times New Roman"/>
           <w:b w:val="0"/>
           <w:i/>
           <w:color w:val="auto"/>
@@ -3395,12 +3129,11 @@
       </w:pPr>
       <w:r>
         <w:rPr>
-          <w:rFonts w:ascii="Times New Roman" w:hAnsi="Times New Roman" w:cs="Times New Roman"/>
+          <w:rFonts w:cs="Times New Roman"/>
           <w:b w:val="0"/>
           <w:i/>
           <w:color w:val="auto"/>
         </w:rPr>
-        <w:lastRenderedPageBreak/>
         <w:t>Рис. 2. Результаты тестирования программы</w:t>
       </w:r>
     </w:p>
@@ -3408,24 +3141,24 @@
       <w:pPr>
         <w:pStyle w:val="af3"/>
         <w:rPr>
-          <w:rFonts w:ascii="Times New Roman" w:hAnsi="Times New Roman"/>
-          <w:sz w:val="28"/>
-          <w:szCs w:val="28"/>
-        </w:rPr>
-      </w:pPr>
-      <w:r>
-        <w:pict w14:anchorId="42209841">
-          <v:shape id="_x0000_i1027" type="#_x0000_t75" style="width:402pt;height:216.75pt">
+          <w:szCs w:val="28"/>
+        </w:rPr>
+      </w:pPr>
+      <w:r>
+        <w:pict w14:anchorId="63A33721">
+          <v:shape id="_x0000_i1027" type="#_x0000_t75" style="width:371.25pt;height:201.75pt">
             <v:imagedata r:id="rId11" o:title="Безымянный"/>
           </v:shape>
         </w:pict>
       </w:r>
+      <w:bookmarkStart w:id="8" w:name="_GoBack"/>
+      <w:bookmarkEnd w:id="8"/>
     </w:p>
     <w:p>
       <w:pPr>
         <w:pStyle w:val="af6"/>
         <w:rPr>
-          <w:rFonts w:ascii="Times New Roman" w:hAnsi="Times New Roman" w:cs="Times New Roman"/>
+          <w:rFonts w:cs="Times New Roman"/>
           <w:b w:val="0"/>
           <w:i/>
           <w:color w:val="auto"/>
@@ -3433,7 +3166,7 @@
       </w:pPr>
       <w:r>
         <w:rPr>
-          <w:rFonts w:ascii="Times New Roman" w:hAnsi="Times New Roman" w:cs="Times New Roman"/>
+          <w:rFonts w:cs="Times New Roman"/>
           <w:b w:val="0"/>
           <w:i/>
           <w:color w:val="auto"/>
@@ -3443,12 +3176,9 @@
     </w:p>
     <w:p>
       <w:pPr>
-        <w:spacing w:line="360" w:lineRule="auto"/>
         <w:ind w:firstLine="567"/>
         <w:jc w:val="center"/>
         <w:rPr>
-          <w:rFonts w:ascii="Times New Roman" w:hAnsi="Times New Roman"/>
-          <w:sz w:val="28"/>
           <w:szCs w:val="28"/>
         </w:rPr>
       </w:pPr>
@@ -3471,7 +3201,7 @@
   <w:endnote w:type="separator" w:id="-1">
     <w:p>
       <w:pPr>
-        <w:spacing w:after="0" w:line="240" w:lineRule="auto"/>
+        <w:spacing w:line="240" w:lineRule="auto"/>
       </w:pPr>
       <w:r>
         <w:separator/>
@@ -3481,7 +3211,7 @@
   <w:endnote w:type="continuationSeparator" w:id="0">
     <w:p>
       <w:pPr>
-        <w:spacing w:after="0" w:line="240" w:lineRule="auto"/>
+        <w:spacing w:line="240" w:lineRule="auto"/>
       </w:pPr>
       <w:r>
         <w:continuationSeparator/>
@@ -3496,7 +3226,7 @@
   <w:footnote w:type="separator" w:id="-1">
     <w:p>
       <w:pPr>
-        <w:spacing w:after="0" w:line="240" w:lineRule="auto"/>
+        <w:spacing w:line="240" w:lineRule="auto"/>
       </w:pPr>
       <w:r>
         <w:separator/>
@@ -3506,7 +3236,7 @@
   <w:footnote w:type="continuationSeparator" w:id="0">
     <w:p>
       <w:pPr>
-        <w:spacing w:after="0" w:line="240" w:lineRule="auto"/>
+        <w:spacing w:line="240" w:lineRule="auto"/>
       </w:pPr>
       <w:r>
         <w:continuationSeparator/>
@@ -3546,7 +3276,7 @@
           <w:rPr>
             <w:noProof/>
           </w:rPr>
-          <w:t>5</w:t>
+          <w:t>4</w:t>
         </w:r>
         <w:r>
           <w:fldChar w:fldCharType="end"/>
@@ -3816,7 +3546,16 @@
   <w:style w:type="paragraph" w:default="1" w:styleId="a">
     <w:name w:val="Normal"/>
     <w:qFormat/>
-    <w:rsid w:val="009E2F05"/>
+    <w:rsid w:val="00360F82"/>
+    <w:pPr>
+      <w:spacing w:after="0" w:line="360" w:lineRule="auto"/>
+      <w:ind w:firstLine="720"/>
+      <w:jc w:val="both"/>
+    </w:pPr>
+    <w:rPr>
+      <w:rFonts w:ascii="Times New Roman" w:hAnsi="Times New Roman"/>
+      <w:sz w:val="28"/>
+    </w:rPr>
   </w:style>
   <w:style w:type="paragraph" w:styleId="10">
     <w:name w:val="heading 1"/>
@@ -3829,7 +3568,7 @@
     <w:pPr>
       <w:keepNext/>
       <w:keepLines/>
-      <w:spacing w:before="480" w:after="0"/>
+      <w:spacing w:before="480"/>
       <w:outlineLvl w:val="0"/>
     </w:pPr>
     <w:rPr>
@@ -3837,7 +3576,6 @@
       <w:b/>
       <w:bCs/>
       <w:color w:val="2F5496" w:themeColor="accent1" w:themeShade="BF"/>
-      <w:sz w:val="28"/>
       <w:szCs w:val="28"/>
     </w:rPr>
   </w:style>
@@ -3854,7 +3592,7 @@
     <w:pPr>
       <w:keepNext/>
       <w:keepLines/>
-      <w:spacing w:before="200" w:after="0"/>
+      <w:spacing w:before="200"/>
       <w:outlineLvl w:val="1"/>
     </w:pPr>
     <w:rPr>
@@ -3878,7 +3616,7 @@
     <w:pPr>
       <w:keepNext/>
       <w:keepLines/>
-      <w:spacing w:before="200" w:after="0"/>
+      <w:spacing w:before="200"/>
       <w:outlineLvl w:val="2"/>
     </w:pPr>
     <w:rPr>
@@ -3972,7 +3710,6 @@
         <w:tab w:val="right" w:leader="dot" w:pos="9628"/>
       </w:tabs>
       <w:spacing w:after="100"/>
-      <w:jc w:val="both"/>
     </w:pPr>
   </w:style>
   <w:style w:type="paragraph" w:styleId="21">
@@ -4508,6 +4245,36 @@
       <w:sz w:val="20"/>
       <w:szCs w:val="20"/>
       <w:lang w:eastAsia="ru-RU"/>
+    </w:rPr>
+  </w:style>
+  <w:style w:type="paragraph" w:customStyle="1" w:styleId="aff">
+    <w:name w:val="Лист"/>
+    <w:basedOn w:val="af"/>
+    <w:link w:val="aff0"/>
+    <w:qFormat/>
+    <w:rsid w:val="00360F82"/>
+    <w:pPr>
+      <w:pBdr>
+        <w:top w:val="single" w:sz="4" w:space="1" w:color="auto"/>
+        <w:left w:val="single" w:sz="4" w:space="4" w:color="auto"/>
+        <w:bottom w:val="single" w:sz="4" w:space="1" w:color="auto"/>
+        <w:right w:val="single" w:sz="4" w:space="4" w:color="auto"/>
+      </w:pBdr>
+    </w:pPr>
+    <w:rPr>
+      <w:lang w:val="ru-RU"/>
+    </w:rPr>
+  </w:style>
+  <w:style w:type="character" w:customStyle="1" w:styleId="aff0">
+    <w:name w:val="Лист Знак"/>
+    <w:basedOn w:val="af0"/>
+    <w:link w:val="aff"/>
+    <w:rsid w:val="00360F82"/>
+    <w:rPr>
+      <w:rFonts w:ascii="Consolas" w:hAnsi="Consolas" w:cs="Consolas"/>
+      <w:sz w:val="24"/>
+      <w:szCs w:val="19"/>
+      <w:lang w:val="en-US"/>
     </w:rPr>
   </w:style>
 </w:styles>
@@ -4672,7 +4439,16 @@
   <w:style w:type="paragraph" w:default="1" w:styleId="a">
     <w:name w:val="Normal"/>
     <w:qFormat/>
-    <w:rsid w:val="009E2F05"/>
+    <w:rsid w:val="00360F82"/>
+    <w:pPr>
+      <w:spacing w:after="0" w:line="360" w:lineRule="auto"/>
+      <w:ind w:firstLine="720"/>
+      <w:jc w:val="both"/>
+    </w:pPr>
+    <w:rPr>
+      <w:rFonts w:ascii="Times New Roman" w:hAnsi="Times New Roman"/>
+      <w:sz w:val="28"/>
+    </w:rPr>
   </w:style>
   <w:style w:type="paragraph" w:styleId="10">
     <w:name w:val="heading 1"/>
@@ -4685,7 +4461,7 @@
     <w:pPr>
       <w:keepNext/>
       <w:keepLines/>
-      <w:spacing w:before="480" w:after="0"/>
+      <w:spacing w:before="480"/>
       <w:outlineLvl w:val="0"/>
     </w:pPr>
     <w:rPr>
@@ -4693,7 +4469,6 @@
       <w:b/>
       <w:bCs/>
       <w:color w:val="2F5496" w:themeColor="accent1" w:themeShade="BF"/>
-      <w:sz w:val="28"/>
       <w:szCs w:val="28"/>
     </w:rPr>
   </w:style>
@@ -4710,7 +4485,7 @@
     <w:pPr>
       <w:keepNext/>
       <w:keepLines/>
-      <w:spacing w:before="200" w:after="0"/>
+      <w:spacing w:before="200"/>
       <w:outlineLvl w:val="1"/>
     </w:pPr>
     <w:rPr>
@@ -4734,7 +4509,7 @@
     <w:pPr>
       <w:keepNext/>
       <w:keepLines/>
-      <w:spacing w:before="200" w:after="0"/>
+      <w:spacing w:before="200"/>
       <w:outlineLvl w:val="2"/>
     </w:pPr>
     <w:rPr>
@@ -4828,7 +4603,6 @@
         <w:tab w:val="right" w:leader="dot" w:pos="9628"/>
       </w:tabs>
       <w:spacing w:after="100"/>
-      <w:jc w:val="both"/>
     </w:pPr>
   </w:style>
   <w:style w:type="paragraph" w:styleId="21">
@@ -5364,6 +5138,36 @@
       <w:sz w:val="20"/>
       <w:szCs w:val="20"/>
       <w:lang w:eastAsia="ru-RU"/>
+    </w:rPr>
+  </w:style>
+  <w:style w:type="paragraph" w:customStyle="1" w:styleId="aff">
+    <w:name w:val="Лист"/>
+    <w:basedOn w:val="af"/>
+    <w:link w:val="aff0"/>
+    <w:qFormat/>
+    <w:rsid w:val="00360F82"/>
+    <w:pPr>
+      <w:pBdr>
+        <w:top w:val="single" w:sz="4" w:space="1" w:color="auto"/>
+        <w:left w:val="single" w:sz="4" w:space="4" w:color="auto"/>
+        <w:bottom w:val="single" w:sz="4" w:space="1" w:color="auto"/>
+        <w:right w:val="single" w:sz="4" w:space="4" w:color="auto"/>
+      </w:pBdr>
+    </w:pPr>
+    <w:rPr>
+      <w:lang w:val="ru-RU"/>
+    </w:rPr>
+  </w:style>
+  <w:style w:type="character" w:customStyle="1" w:styleId="aff0">
+    <w:name w:val="Лист Знак"/>
+    <w:basedOn w:val="af0"/>
+    <w:link w:val="aff"/>
+    <w:rsid w:val="00360F82"/>
+    <w:rPr>
+      <w:rFonts w:ascii="Consolas" w:hAnsi="Consolas" w:cs="Consolas"/>
+      <w:sz w:val="24"/>
+      <w:szCs w:val="19"/>
+      <w:lang w:val="en-US"/>
     </w:rPr>
   </w:style>
 </w:styles>
@@ -5624,7 +5428,7 @@
   <a:extraClrSchemeLst/>
   <a:extLst>
     <a:ext uri="{05A4C25C-085E-4340-85A3-A5531E510DB2}">
-      <thm15:themeFamily xmlns:thm15="http://schemas.microsoft.com/office/thememl/2012/main" xmlns="" name="Office Theme" id="{62F939B6-93AF-4DB8-9C6B-D6C7DFDC589F}" vid="{4A3C46E8-61CC-4603-A589-7422A47A8E4A}"/>
+      <thm15:themeFamily xmlns="" xmlns:thm15="http://schemas.microsoft.com/office/thememl/2012/main" name="Office Theme" id="{62F939B6-93AF-4DB8-9C6B-D6C7DFDC589F}" vid="{4A3C46E8-61CC-4603-A589-7422A47A8E4A}"/>
     </a:ext>
   </a:extLst>
 </a:theme>
@@ -5635,7 +5439,7 @@
 </file>
 
 <file path=customXml/itemProps1.xml><?xml version="1.0" encoding="utf-8"?>
-<ds:datastoreItem xmlns:ds="http://schemas.openxmlformats.org/officeDocument/2006/customXml" ds:itemID="{E8A01A58-4F56-4A96-B4B1-CCA93308F73E}">
+<ds:datastoreItem xmlns:ds="http://schemas.openxmlformats.org/officeDocument/2006/customXml" ds:itemID="{2371ADA4-D7CD-44A0-BB0E-C8ED244CE8DD}">
   <ds:schemaRefs>
     <ds:schemaRef ds:uri="http://schemas.openxmlformats.org/officeDocument/2006/bibliography"/>
   </ds:schemaRefs>

</xml_diff>